<commit_message>
[WIP] Implementing report 2, part 1.
</commit_message>
<xml_diff>
--- a/Documents/Reports/Report 2 – Software Project Management Plan.docx
+++ b/Documents/Reports/Report 2 – Software Project Management Plan.docx
@@ -39,34 +39,556 @@
         </w:rPr>
         <w:t>Project Management Plan</w:t>
       </w:r>
+    </w:p>
+    <w:p>
+      <w:pPr>
+        <w:pStyle w:val="ListParagraph"/>
+        <w:numPr>
+          <w:ilvl w:val="0"/>
+          <w:numId w:val="4"/>
+        </w:numPr>
+        <w:ind w:left="284"/>
+        <w:rPr>
+          <w:rFonts w:ascii="Times New Roman" w:hAnsi="Times New Roman" w:cs="Times New Roman"/>
+          <w:b/>
+          <w:color w:val="2E74B5" w:themeColor="accent1" w:themeShade="BF"/>
+          <w:sz w:val="26"/>
+          <w:szCs w:val="26"/>
+        </w:rPr>
+      </w:pPr>
+      <w:r>
+        <w:rPr>
+          <w:rFonts w:ascii="Times New Roman" w:hAnsi="Times New Roman" w:cs="Times New Roman"/>
+          <w:b/>
+          <w:color w:val="2E74B5" w:themeColor="accent1" w:themeShade="BF"/>
+          <w:sz w:val="26"/>
+          <w:szCs w:val="26"/>
+        </w:rPr>
+        <w:t>Problem Definition</w:t>
+      </w:r>
+    </w:p>
+    <w:p>
+      <w:pPr>
+        <w:pStyle w:val="ListParagraph"/>
+        <w:numPr>
+          <w:ilvl w:val="1"/>
+          <w:numId w:val="5"/>
+        </w:numPr>
+        <w:rPr>
+          <w:rFonts w:ascii="Times New Roman" w:hAnsi="Times New Roman" w:cs="Times New Roman"/>
+          <w:b/>
+          <w:color w:val="2E74B5" w:themeColor="accent1" w:themeShade="BF"/>
+          <w:sz w:val="26"/>
+          <w:szCs w:val="26"/>
+        </w:rPr>
+      </w:pPr>
+      <w:r>
+        <w:rPr>
+          <w:rFonts w:ascii="Times New Roman" w:hAnsi="Times New Roman" w:cs="Times New Roman"/>
+          <w:b/>
+          <w:color w:val="2E74B5" w:themeColor="accent1" w:themeShade="BF"/>
+          <w:sz w:val="26"/>
+          <w:szCs w:val="26"/>
+        </w:rPr>
+        <w:t>Name of this Capstone Project</w:t>
+      </w:r>
+    </w:p>
+    <w:p>
+      <w:pPr>
+        <w:pStyle w:val="ListParagraph"/>
+        <w:numPr>
+          <w:ilvl w:val="0"/>
+          <w:numId w:val="6"/>
+        </w:numPr>
+        <w:rPr>
+          <w:rFonts w:ascii="Times New Roman" w:hAnsi="Times New Roman" w:cs="Times New Roman"/>
+          <w:b/>
+        </w:rPr>
+      </w:pPr>
+      <w:r>
+        <w:rPr>
+          <w:rFonts w:ascii="Times New Roman" w:hAnsi="Times New Roman" w:cs="Times New Roman"/>
+          <w:b/>
+        </w:rPr>
+        <w:t xml:space="preserve">Official name: </w:t>
+      </w:r>
+      <w:r>
+        <w:rPr>
+          <w:rFonts w:ascii="Times New Roman" w:hAnsi="Times New Roman" w:cs="Times New Roman"/>
+        </w:rPr>
+        <w:t>Just Walk Out Library</w:t>
+      </w:r>
+    </w:p>
+    <w:p>
+      <w:pPr>
+        <w:pStyle w:val="ListParagraph"/>
+        <w:numPr>
+          <w:ilvl w:val="0"/>
+          <w:numId w:val="6"/>
+        </w:numPr>
+        <w:rPr>
+          <w:rFonts w:ascii="Times New Roman" w:hAnsi="Times New Roman" w:cs="Times New Roman"/>
+          <w:b/>
+        </w:rPr>
+      </w:pPr>
+      <w:r>
+        <w:rPr>
+          <w:rFonts w:ascii="Times New Roman" w:hAnsi="Times New Roman" w:cs="Times New Roman"/>
+          <w:b/>
+        </w:rPr>
+        <w:t xml:space="preserve">Vietnamese name: </w:t>
+      </w:r>
+      <w:r>
+        <w:rPr>
+          <w:rFonts w:ascii="Times New Roman" w:hAnsi="Times New Roman" w:cs="Times New Roman"/>
+          <w:lang w:val="vi-VN"/>
+        </w:rPr>
+        <w:t>Thư viện mượn sách tự động</w:t>
+      </w:r>
+    </w:p>
+    <w:p>
+      <w:pPr>
+        <w:pStyle w:val="ListParagraph"/>
+        <w:numPr>
+          <w:ilvl w:val="0"/>
+          <w:numId w:val="6"/>
+        </w:numPr>
+        <w:rPr>
+          <w:rFonts w:ascii="Times New Roman" w:hAnsi="Times New Roman" w:cs="Times New Roman"/>
+          <w:b/>
+          <w:color w:val="2E74B5" w:themeColor="accent1" w:themeShade="BF"/>
+          <w:sz w:val="26"/>
+          <w:szCs w:val="26"/>
+        </w:rPr>
+      </w:pPr>
+      <w:r>
+        <w:rPr>
+          <w:rFonts w:ascii="Times New Roman" w:hAnsi="Times New Roman" w:cs="Times New Roman"/>
+          <w:b/>
+          <w:lang w:val="vi-VN"/>
+        </w:rPr>
+        <w:t>Abbreviation</w:t>
+      </w:r>
+      <w:r>
+        <w:rPr>
+          <w:rFonts w:ascii="Times New Roman" w:hAnsi="Times New Roman" w:cs="Times New Roman"/>
+          <w:b/>
+        </w:rPr>
+        <w:t xml:space="preserve">: </w:t>
+      </w:r>
+      <w:r>
+        <w:rPr>
+          <w:rFonts w:ascii="Times New Roman" w:hAnsi="Times New Roman" w:cs="Times New Roman"/>
+        </w:rPr>
+        <w:t>JWL</w:t>
+      </w:r>
+    </w:p>
+    <w:p>
+      <w:pPr>
+        <w:rPr>
+          <w:rFonts w:ascii="Times New Roman" w:hAnsi="Times New Roman" w:cs="Times New Roman"/>
+          <w:b/>
+          <w:color w:val="2E74B5" w:themeColor="accent1" w:themeShade="BF"/>
+          <w:sz w:val="26"/>
+          <w:szCs w:val="26"/>
+        </w:rPr>
+      </w:pPr>
+    </w:p>
+    <w:p>
+      <w:pPr>
+        <w:pStyle w:val="ListParagraph"/>
+        <w:numPr>
+          <w:ilvl w:val="1"/>
+          <w:numId w:val="5"/>
+        </w:numPr>
+        <w:rPr>
+          <w:rFonts w:ascii="Times New Roman" w:hAnsi="Times New Roman" w:cs="Times New Roman"/>
+          <w:b/>
+          <w:color w:val="2E74B5" w:themeColor="accent1" w:themeShade="BF"/>
+          <w:sz w:val="26"/>
+          <w:szCs w:val="26"/>
+        </w:rPr>
+      </w:pPr>
+      <w:r>
+        <w:rPr>
+          <w:rFonts w:ascii="Times New Roman" w:hAnsi="Times New Roman" w:cs="Times New Roman"/>
+          <w:b/>
+          <w:color w:val="2E74B5" w:themeColor="accent1" w:themeShade="BF"/>
+          <w:sz w:val="26"/>
+          <w:szCs w:val="26"/>
+        </w:rPr>
+        <w:t>Problem Abstract</w:t>
+      </w:r>
+    </w:p>
+    <w:p>
+      <w:pPr>
+        <w:ind w:left="720" w:firstLine="72"/>
+        <w:rPr>
+          <w:rFonts w:ascii="Times New Roman" w:hAnsi="Times New Roman" w:cs="Times New Roman"/>
+          <w:sz w:val="26"/>
+          <w:szCs w:val="26"/>
+        </w:rPr>
+      </w:pPr>
+      <w:r>
+        <w:rPr>
+          <w:rFonts w:ascii="Times New Roman" w:hAnsi="Times New Roman" w:cs="Times New Roman"/>
+          <w:sz w:val="26"/>
+          <w:szCs w:val="26"/>
+        </w:rPr>
+        <w:t xml:space="preserve">To help librarians reduce </w:t>
+      </w:r>
+      <w:r>
+        <w:rPr>
+          <w:rFonts w:ascii="Times New Roman" w:hAnsi="Times New Roman" w:cs="Times New Roman"/>
+          <w:sz w:val="26"/>
+          <w:szCs w:val="26"/>
+        </w:rPr>
+        <w:t xml:space="preserve">of the amount of work for librarians and give borrowers a much more comfortable experience in acquiring books, we provide the JWL system to make the </w:t>
+      </w:r>
+      <w:r>
+        <w:rPr>
+          <w:rFonts w:ascii="Times New Roman" w:hAnsi="Times New Roman" w:cs="Times New Roman"/>
+          <w:sz w:val="26"/>
+          <w:szCs w:val="26"/>
+        </w:rPr>
+        <w:t>book-</w:t>
+      </w:r>
+      <w:r>
+        <w:rPr>
+          <w:rFonts w:ascii="Times New Roman" w:hAnsi="Times New Roman" w:cs="Times New Roman"/>
+          <w:sz w:val="26"/>
+          <w:szCs w:val="26"/>
+        </w:rPr>
+        <w:t xml:space="preserve">borrowing process automatic. However, there </w:t>
+      </w:r>
+      <w:r>
+        <w:rPr>
+          <w:rFonts w:ascii="Times New Roman" w:hAnsi="Times New Roman" w:cs="Times New Roman"/>
+          <w:sz w:val="26"/>
+          <w:szCs w:val="26"/>
+        </w:rPr>
+        <w:t>exists</w:t>
+      </w:r>
+      <w:r>
+        <w:rPr>
+          <w:rFonts w:ascii="Times New Roman" w:hAnsi="Times New Roman" w:cs="Times New Roman"/>
+          <w:sz w:val="26"/>
+          <w:szCs w:val="26"/>
+        </w:rPr>
+        <w:t xml:space="preserve"> some problems </w:t>
+      </w:r>
+      <w:r>
+        <w:rPr>
+          <w:rFonts w:ascii="Times New Roman" w:hAnsi="Times New Roman" w:cs="Times New Roman"/>
+          <w:sz w:val="26"/>
+          <w:szCs w:val="26"/>
+        </w:rPr>
+        <w:t>that need consideration:</w:t>
+      </w:r>
+    </w:p>
+    <w:p>
+      <w:pPr>
+        <w:pStyle w:val="ListParagraph"/>
+        <w:numPr>
+          <w:ilvl w:val="0"/>
+          <w:numId w:val="6"/>
+        </w:numPr>
+        <w:rPr>
+          <w:rFonts w:ascii="Times New Roman" w:hAnsi="Times New Roman" w:cs="Times New Roman"/>
+          <w:sz w:val="26"/>
+          <w:szCs w:val="26"/>
+        </w:rPr>
+      </w:pPr>
+      <w:r>
+        <w:rPr>
+          <w:rFonts w:ascii="Times New Roman" w:hAnsi="Times New Roman" w:cs="Times New Roman"/>
+          <w:sz w:val="26"/>
+          <w:szCs w:val="26"/>
+        </w:rPr>
+        <w:t>JWL uses NFC and RFID technology, which is quite unfamiliar for software engineering students. Thus, we will need to invest more time and effort in researching and applying those devices.</w:t>
+      </w:r>
+    </w:p>
+    <w:p>
+      <w:pPr>
+        <w:pStyle w:val="ListParagraph"/>
+        <w:numPr>
+          <w:ilvl w:val="0"/>
+          <w:numId w:val="6"/>
+        </w:numPr>
+        <w:rPr>
+          <w:rFonts w:ascii="Times New Roman" w:hAnsi="Times New Roman" w:cs="Times New Roman"/>
+          <w:b/>
+          <w:sz w:val="26"/>
+          <w:szCs w:val="26"/>
+        </w:rPr>
+      </w:pPr>
+      <w:r>
+        <w:rPr>
+          <w:rFonts w:ascii="Times New Roman" w:hAnsi="Times New Roman" w:cs="Times New Roman"/>
+          <w:sz w:val="26"/>
+          <w:szCs w:val="26"/>
+        </w:rPr>
+        <w:t>Not every user has smart phone, and not every smart phone supports NFC. Therefore, we may need to develop some alternative solutions, like notice users about JWL and its benefit, or use QR code in parallel with NFC.</w:t>
+      </w:r>
+    </w:p>
+    <w:p>
+      <w:pPr>
+        <w:ind w:left="720"/>
+        <w:rPr>
+          <w:rFonts w:ascii="Times New Roman" w:hAnsi="Times New Roman" w:cs="Times New Roman"/>
+          <w:b/>
+          <w:color w:val="2E74B5" w:themeColor="accent1" w:themeShade="BF"/>
+          <w:sz w:val="26"/>
+          <w:szCs w:val="26"/>
+        </w:rPr>
+      </w:pPr>
+    </w:p>
+    <w:p>
+      <w:pPr>
+        <w:pStyle w:val="ListParagraph"/>
+        <w:numPr>
+          <w:ilvl w:val="1"/>
+          <w:numId w:val="5"/>
+        </w:numPr>
+        <w:rPr>
+          <w:rFonts w:ascii="Times New Roman" w:hAnsi="Times New Roman" w:cs="Times New Roman"/>
+          <w:b/>
+          <w:color w:val="2E74B5" w:themeColor="accent1" w:themeShade="BF"/>
+          <w:sz w:val="26"/>
+          <w:szCs w:val="26"/>
+        </w:rPr>
+      </w:pPr>
+      <w:r>
+        <w:rPr>
+          <w:rFonts w:ascii="Times New Roman" w:hAnsi="Times New Roman" w:cs="Times New Roman"/>
+          <w:b/>
+          <w:color w:val="2E74B5" w:themeColor="accent1" w:themeShade="BF"/>
+          <w:sz w:val="26"/>
+          <w:szCs w:val="26"/>
+        </w:rPr>
+        <w:t>Project Overview</w:t>
+      </w:r>
+    </w:p>
+    <w:p>
+      <w:pPr>
+        <w:pStyle w:val="ListParagraph"/>
+        <w:numPr>
+          <w:ilvl w:val="2"/>
+          <w:numId w:val="5"/>
+        </w:numPr>
+        <w:rPr>
+          <w:rFonts w:ascii="Times New Roman" w:hAnsi="Times New Roman" w:cs="Times New Roman"/>
+          <w:b/>
+          <w:color w:val="2E74B5" w:themeColor="accent1" w:themeShade="BF"/>
+          <w:sz w:val="26"/>
+          <w:szCs w:val="26"/>
+        </w:rPr>
+      </w:pPr>
+      <w:r>
+        <w:rPr>
+          <w:rFonts w:ascii="Times New Roman" w:hAnsi="Times New Roman" w:cs="Times New Roman"/>
+          <w:b/>
+          <w:color w:val="2E74B5" w:themeColor="accent1" w:themeShade="BF"/>
+          <w:sz w:val="26"/>
+          <w:szCs w:val="26"/>
+        </w:rPr>
+        <w:t>Current Situation</w:t>
+      </w:r>
+    </w:p>
+    <w:p>
+      <w:pPr>
+        <w:ind w:left="720"/>
+        <w:rPr>
+          <w:rFonts w:ascii="Times New Roman" w:hAnsi="Times New Roman" w:cs="Times New Roman"/>
+          <w:sz w:val="26"/>
+          <w:szCs w:val="26"/>
+        </w:rPr>
+      </w:pPr>
+      <w:r>
+        <w:rPr>
+          <w:rFonts w:ascii="Times New Roman" w:hAnsi="Times New Roman" w:cs="Times New Roman"/>
+          <w:sz w:val="26"/>
+          <w:szCs w:val="26"/>
+        </w:rPr>
+        <w:t>Below are the problems that JWL may face:</w:t>
+      </w:r>
+    </w:p>
+    <w:p>
+      <w:pPr>
+        <w:pStyle w:val="ListParagraph"/>
+        <w:numPr>
+          <w:ilvl w:val="0"/>
+          <w:numId w:val="6"/>
+        </w:numPr>
+        <w:rPr>
+          <w:rFonts w:ascii="Times New Roman" w:hAnsi="Times New Roman" w:cs="Times New Roman"/>
+          <w:sz w:val="26"/>
+          <w:szCs w:val="26"/>
+        </w:rPr>
+      </w:pPr>
+      <w:r>
+        <w:rPr>
+          <w:rFonts w:ascii="Times New Roman" w:hAnsi="Times New Roman" w:cs="Times New Roman"/>
+          <w:b/>
+          <w:sz w:val="26"/>
+          <w:szCs w:val="26"/>
+        </w:rPr>
+        <w:t>Traditional habit:</w:t>
+      </w:r>
+      <w:r>
+        <w:rPr>
+          <w:rFonts w:ascii="Times New Roman" w:hAnsi="Times New Roman" w:cs="Times New Roman"/>
+          <w:sz w:val="26"/>
+          <w:szCs w:val="26"/>
+        </w:rPr>
+        <w:t xml:space="preserve"> Borrowers have been using traditional way to obtain books for a long time, so </w:t>
+      </w:r>
+      <w:r>
+        <w:rPr>
+          <w:rFonts w:ascii="Times New Roman" w:hAnsi="Times New Roman" w:cs="Times New Roman"/>
+          <w:sz w:val="26"/>
+          <w:szCs w:val="26"/>
+        </w:rPr>
+        <w:t xml:space="preserve">libraries </w:t>
+      </w:r>
+      <w:r>
+        <w:rPr>
+          <w:rFonts w:ascii="Times New Roman" w:hAnsi="Times New Roman" w:cs="Times New Roman"/>
+          <w:sz w:val="26"/>
+          <w:szCs w:val="26"/>
+        </w:rPr>
+        <w:t xml:space="preserve">should provide proper introduction </w:t>
+      </w:r>
+      <w:r>
+        <w:rPr>
+          <w:rFonts w:ascii="Times New Roman" w:hAnsi="Times New Roman" w:cs="Times New Roman"/>
+          <w:sz w:val="26"/>
+          <w:szCs w:val="26"/>
+        </w:rPr>
+        <w:t>and assistance</w:t>
+      </w:r>
+      <w:r>
+        <w:rPr>
+          <w:rFonts w:ascii="Times New Roman" w:hAnsi="Times New Roman" w:cs="Times New Roman"/>
+          <w:sz w:val="26"/>
+          <w:szCs w:val="26"/>
+        </w:rPr>
+        <w:t xml:space="preserve"> </w:t>
+      </w:r>
+      <w:r>
+        <w:rPr>
+          <w:rFonts w:ascii="Times New Roman" w:hAnsi="Times New Roman" w:cs="Times New Roman"/>
+          <w:sz w:val="26"/>
+          <w:szCs w:val="26"/>
+        </w:rPr>
+        <w:t>for their users to get use to JWL.</w:t>
+      </w:r>
+    </w:p>
+    <w:p>
+      <w:pPr>
+        <w:pStyle w:val="ListParagraph"/>
+        <w:numPr>
+          <w:ilvl w:val="0"/>
+          <w:numId w:val="6"/>
+        </w:numPr>
+        <w:rPr>
+          <w:rFonts w:ascii="Times New Roman" w:hAnsi="Times New Roman" w:cs="Times New Roman"/>
+          <w:sz w:val="26"/>
+          <w:szCs w:val="26"/>
+        </w:rPr>
+      </w:pPr>
+      <w:r>
+        <w:rPr>
+          <w:rFonts w:ascii="Times New Roman" w:hAnsi="Times New Roman" w:cs="Times New Roman"/>
+          <w:b/>
+          <w:sz w:val="26"/>
+          <w:szCs w:val="26"/>
+        </w:rPr>
+        <w:t xml:space="preserve">Devices problem: </w:t>
+      </w:r>
+      <w:r>
+        <w:rPr>
+          <w:rFonts w:ascii="Times New Roman" w:hAnsi="Times New Roman" w:cs="Times New Roman"/>
+          <w:sz w:val="26"/>
+          <w:szCs w:val="26"/>
+        </w:rPr>
+        <w:t>RFID/NFC devices may be crashed or damaged after long time using, so backup solution should be prepared and periodically maintenance should be carried out.</w:t>
+      </w:r>
+    </w:p>
+    <w:p>
+      <w:pPr>
+        <w:pStyle w:val="ListParagraph"/>
+        <w:numPr>
+          <w:ilvl w:val="0"/>
+          <w:numId w:val="6"/>
+        </w:numPr>
+        <w:rPr>
+          <w:rFonts w:ascii="Times New Roman" w:hAnsi="Times New Roman" w:cs="Times New Roman"/>
+          <w:sz w:val="26"/>
+          <w:szCs w:val="26"/>
+        </w:rPr>
+      </w:pPr>
+    </w:p>
+    <w:p>
+      <w:pPr>
+        <w:pStyle w:val="ListParagraph"/>
+        <w:numPr>
+          <w:ilvl w:val="2"/>
+          <w:numId w:val="5"/>
+        </w:numPr>
+        <w:rPr>
+          <w:rFonts w:ascii="Times New Roman" w:hAnsi="Times New Roman" w:cs="Times New Roman"/>
+          <w:b/>
+          <w:color w:val="2E74B5" w:themeColor="accent1" w:themeShade="BF"/>
+          <w:sz w:val="26"/>
+          <w:szCs w:val="26"/>
+        </w:rPr>
+      </w:pPr>
+      <w:r>
+        <w:rPr>
+          <w:rFonts w:ascii="Times New Roman" w:hAnsi="Times New Roman" w:cs="Times New Roman"/>
+          <w:b/>
+          <w:color w:val="2E74B5" w:themeColor="accent1" w:themeShade="BF"/>
+          <w:sz w:val="26"/>
+          <w:szCs w:val="26"/>
+        </w:rPr>
+        <w:t>The Proposed System</w:t>
+      </w:r>
+    </w:p>
+    <w:p>
+      <w:pPr>
+        <w:ind w:left="720"/>
+        <w:rPr>
+          <w:rFonts w:ascii="Times New Roman" w:hAnsi="Times New Roman" w:cs="Times New Roman"/>
+          <w:sz w:val="26"/>
+          <w:szCs w:val="26"/>
+        </w:rPr>
+      </w:pPr>
+      <w:r>
+        <w:rPr>
+          <w:rFonts w:ascii="Times New Roman" w:hAnsi="Times New Roman" w:cs="Times New Roman"/>
+          <w:sz w:val="26"/>
+          <w:szCs w:val="26"/>
+        </w:rPr>
+        <w:t xml:space="preserve">JWL includes </w:t>
+      </w:r>
+      <w:r>
+        <w:rPr>
+          <w:rFonts w:ascii="Times New Roman" w:hAnsi="Times New Roman" w:cs="Times New Roman"/>
+          <w:sz w:val="26"/>
+          <w:szCs w:val="26"/>
+        </w:rPr>
+        <w:t>two</w:t>
+      </w:r>
       <w:bookmarkStart w:id="0" w:name="_GoBack"/>
       <w:bookmarkEnd w:id="0"/>
-    </w:p>
-    <w:p>
-      <w:pPr>
-        <w:pStyle w:val="ListParagraph"/>
-        <w:numPr>
-          <w:ilvl w:val="0"/>
-          <w:numId w:val="4"/>
-        </w:numPr>
-        <w:ind w:left="284"/>
-        <w:rPr>
-          <w:rFonts w:ascii="Times New Roman" w:hAnsi="Times New Roman" w:cs="Times New Roman"/>
-          <w:b/>
-          <w:color w:val="2E74B5" w:themeColor="accent1" w:themeShade="BF"/>
-          <w:sz w:val="26"/>
-          <w:szCs w:val="26"/>
-        </w:rPr>
-      </w:pPr>
-      <w:r>
-        <w:rPr>
-          <w:rFonts w:ascii="Times New Roman" w:hAnsi="Times New Roman" w:cs="Times New Roman"/>
-          <w:b/>
-          <w:color w:val="2E74B5" w:themeColor="accent1" w:themeShade="BF"/>
-          <w:sz w:val="26"/>
-          <w:szCs w:val="26"/>
-        </w:rPr>
-        <w:t>Problem Definition</w:t>
+      <w:r>
+        <w:rPr>
+          <w:rFonts w:ascii="Times New Roman" w:hAnsi="Times New Roman" w:cs="Times New Roman"/>
+          <w:sz w:val="26"/>
+          <w:szCs w:val="26"/>
+        </w:rPr>
+        <w:t xml:space="preserve"> parts:</w:t>
       </w:r>
     </w:p>
     <w:p>
@@ -74,6 +596,103 @@
         <w:pStyle w:val="ListParagraph"/>
         <w:numPr>
           <w:ilvl w:val="1"/>
+          <w:numId w:val="6"/>
+        </w:numPr>
+        <w:rPr>
+          <w:rFonts w:ascii="Times New Roman" w:hAnsi="Times New Roman" w:cs="Times New Roman"/>
+          <w:sz w:val="26"/>
+          <w:szCs w:val="26"/>
+        </w:rPr>
+      </w:pPr>
+      <w:r>
+        <w:rPr>
+          <w:rFonts w:ascii="Times New Roman" w:hAnsi="Times New Roman" w:cs="Times New Roman"/>
+          <w:sz w:val="26"/>
+          <w:szCs w:val="26"/>
+        </w:rPr>
+        <w:t>Web Application:</w:t>
+      </w:r>
+    </w:p>
+    <w:p>
+      <w:pPr>
+        <w:pStyle w:val="ListParagraph"/>
+        <w:numPr>
+          <w:ilvl w:val="2"/>
+          <w:numId w:val="6"/>
+        </w:numPr>
+        <w:rPr>
+          <w:rFonts w:ascii="Times New Roman" w:hAnsi="Times New Roman" w:cs="Times New Roman"/>
+          <w:sz w:val="26"/>
+          <w:szCs w:val="26"/>
+        </w:rPr>
+      </w:pPr>
+      <w:r>
+        <w:rPr>
+          <w:rFonts w:ascii="Times New Roman" w:hAnsi="Times New Roman" w:cs="Times New Roman"/>
+          <w:sz w:val="26"/>
+          <w:szCs w:val="26"/>
+        </w:rPr>
+        <w:t>Web Admin: for admin/librarian to manage user accounts and books.</w:t>
+      </w:r>
+    </w:p>
+    <w:p>
+      <w:pPr>
+        <w:pStyle w:val="ListParagraph"/>
+        <w:numPr>
+          <w:ilvl w:val="2"/>
+          <w:numId w:val="6"/>
+        </w:numPr>
+        <w:rPr>
+          <w:rFonts w:ascii="Times New Roman" w:hAnsi="Times New Roman" w:cs="Times New Roman"/>
+          <w:sz w:val="26"/>
+          <w:szCs w:val="26"/>
+        </w:rPr>
+      </w:pPr>
+      <w:r>
+        <w:rPr>
+          <w:rFonts w:ascii="Times New Roman" w:hAnsi="Times New Roman" w:cs="Times New Roman"/>
+          <w:sz w:val="26"/>
+          <w:szCs w:val="26"/>
+        </w:rPr>
+        <w:t>Web User: for user to manage their own profile through browser, view borrowing books, search for wanted book, and track when a wanted book is available.</w:t>
+      </w:r>
+    </w:p>
+    <w:p>
+      <w:pPr>
+        <w:pStyle w:val="ListParagraph"/>
+        <w:numPr>
+          <w:ilvl w:val="1"/>
+          <w:numId w:val="6"/>
+        </w:numPr>
+        <w:rPr>
+          <w:rFonts w:ascii="Times New Roman" w:hAnsi="Times New Roman" w:cs="Times New Roman"/>
+          <w:sz w:val="26"/>
+          <w:szCs w:val="26"/>
+        </w:rPr>
+      </w:pPr>
+      <w:r>
+        <w:rPr>
+          <w:rFonts w:ascii="Times New Roman" w:hAnsi="Times New Roman" w:cs="Times New Roman"/>
+          <w:sz w:val="26"/>
+          <w:szCs w:val="26"/>
+        </w:rPr>
+        <w:t>Mobile Application: for user to borrow book automatically when he/she steps out of the library. Besides, Mobile Application has functions of Web User.</w:t>
+      </w:r>
+    </w:p>
+    <w:p>
+      <w:pPr>
+        <w:rPr>
+          <w:rFonts w:ascii="Times New Roman" w:hAnsi="Times New Roman" w:cs="Times New Roman"/>
+          <w:sz w:val="26"/>
+          <w:szCs w:val="26"/>
+        </w:rPr>
+      </w:pPr>
+    </w:p>
+    <w:p>
+      <w:pPr>
+        <w:pStyle w:val="ListParagraph"/>
+        <w:numPr>
+          <w:ilvl w:val="3"/>
           <w:numId w:val="5"/>
         </w:numPr>
         <w:rPr>
@@ -92,104 +711,29 @@
           <w:sz w:val="26"/>
           <w:szCs w:val="26"/>
         </w:rPr>
-        <w:t>Name of this Capstone Project</w:t>
-      </w:r>
-    </w:p>
-    <w:p>
-      <w:pPr>
-        <w:pStyle w:val="ListParagraph"/>
-        <w:numPr>
-          <w:ilvl w:val="0"/>
+        <w:t>Web Admin</w:t>
+      </w:r>
+    </w:p>
+    <w:p>
+      <w:pPr>
+        <w:pStyle w:val="ListParagraph"/>
+        <w:numPr>
+          <w:ilvl w:val="2"/>
           <w:numId w:val="6"/>
         </w:numPr>
         <w:rPr>
           <w:rFonts w:ascii="Times New Roman" w:hAnsi="Times New Roman" w:cs="Times New Roman"/>
           <w:b/>
-        </w:rPr>
-      </w:pPr>
-      <w:r>
-        <w:rPr>
-          <w:rFonts w:ascii="Times New Roman" w:hAnsi="Times New Roman" w:cs="Times New Roman"/>
-          <w:b/>
-        </w:rPr>
-        <w:t xml:space="preserve">Official name: </w:t>
-      </w:r>
-      <w:r>
-        <w:rPr>
-          <w:rFonts w:ascii="Times New Roman" w:hAnsi="Times New Roman" w:cs="Times New Roman"/>
-        </w:rPr>
-        <w:t>Just Walk Out Library</w:t>
-      </w:r>
-    </w:p>
-    <w:p>
-      <w:pPr>
-        <w:pStyle w:val="ListParagraph"/>
-        <w:numPr>
-          <w:ilvl w:val="0"/>
-          <w:numId w:val="6"/>
-        </w:numPr>
-        <w:rPr>
-          <w:rFonts w:ascii="Times New Roman" w:hAnsi="Times New Roman" w:cs="Times New Roman"/>
-          <w:b/>
-        </w:rPr>
-      </w:pPr>
-      <w:r>
-        <w:rPr>
-          <w:rFonts w:ascii="Times New Roman" w:hAnsi="Times New Roman" w:cs="Times New Roman"/>
-          <w:b/>
-        </w:rPr>
-        <w:t xml:space="preserve">Vietnamese name: </w:t>
-      </w:r>
-      <w:r>
-        <w:rPr>
-          <w:rFonts w:ascii="Times New Roman" w:hAnsi="Times New Roman" w:cs="Times New Roman"/>
-          <w:lang w:val="vi-VN"/>
-        </w:rPr>
-        <w:t>Thư viện mượn sách tự động</w:t>
-      </w:r>
-    </w:p>
-    <w:p>
-      <w:pPr>
-        <w:pStyle w:val="ListParagraph"/>
-        <w:numPr>
-          <w:ilvl w:val="0"/>
-          <w:numId w:val="6"/>
-        </w:numPr>
-        <w:rPr>
-          <w:rFonts w:ascii="Times New Roman" w:hAnsi="Times New Roman" w:cs="Times New Roman"/>
-          <w:b/>
-          <w:color w:val="2E74B5" w:themeColor="accent1" w:themeShade="BF"/>
-          <w:sz w:val="26"/>
-          <w:szCs w:val="26"/>
-        </w:rPr>
-      </w:pPr>
-      <w:r>
-        <w:rPr>
-          <w:rFonts w:ascii="Times New Roman" w:hAnsi="Times New Roman" w:cs="Times New Roman"/>
-          <w:b/>
-          <w:lang w:val="vi-VN"/>
-        </w:rPr>
-        <w:t>Abbreviation</w:t>
-      </w:r>
-      <w:r>
-        <w:rPr>
-          <w:rFonts w:ascii="Times New Roman" w:hAnsi="Times New Roman" w:cs="Times New Roman"/>
-          <w:b/>
-        </w:rPr>
-        <w:t xml:space="preserve">: </w:t>
-      </w:r>
-      <w:r>
-        <w:rPr>
-          <w:rFonts w:ascii="Times New Roman" w:hAnsi="Times New Roman" w:cs="Times New Roman"/>
-        </w:rPr>
-        <w:t>JWL</w:t>
-      </w:r>
-    </w:p>
-    <w:p>
-      <w:pPr>
-        <w:pStyle w:val="ListParagraph"/>
-        <w:numPr>
-          <w:ilvl w:val="1"/>
+          <w:sz w:val="26"/>
+          <w:szCs w:val="26"/>
+        </w:rPr>
+      </w:pPr>
+    </w:p>
+    <w:p>
+      <w:pPr>
+        <w:pStyle w:val="ListParagraph"/>
+        <w:numPr>
+          <w:ilvl w:val="3"/>
           <w:numId w:val="5"/>
         </w:numPr>
         <w:rPr>
@@ -208,14 +752,14 @@
           <w:sz w:val="26"/>
           <w:szCs w:val="26"/>
         </w:rPr>
-        <w:t>Problem Abstract</w:t>
-      </w:r>
-    </w:p>
-    <w:p>
-      <w:pPr>
-        <w:pStyle w:val="ListParagraph"/>
-        <w:numPr>
-          <w:ilvl w:val="1"/>
+        <w:t>Web User</w:t>
+      </w:r>
+    </w:p>
+    <w:p>
+      <w:pPr>
+        <w:pStyle w:val="ListParagraph"/>
+        <w:numPr>
+          <w:ilvl w:val="3"/>
           <w:numId w:val="5"/>
         </w:numPr>
         <w:rPr>
@@ -234,7 +778,7 @@
           <w:sz w:val="26"/>
           <w:szCs w:val="26"/>
         </w:rPr>
-        <w:t>Project Overview</w:t>
+        <w:t>Mobile Application</w:t>
       </w:r>
     </w:p>
     <w:p>
@@ -260,7 +804,7 @@
           <w:sz w:val="26"/>
           <w:szCs w:val="26"/>
         </w:rPr>
-        <w:t>Current Situation</w:t>
+        <w:t>Boundaries of the System</w:t>
       </w:r>
     </w:p>
     <w:p>
@@ -286,110 +830,7 @@
           <w:sz w:val="26"/>
           <w:szCs w:val="26"/>
         </w:rPr>
-        <w:t>The Proposed System</w:t>
-      </w:r>
-    </w:p>
-    <w:p>
-      <w:pPr>
-        <w:pStyle w:val="ListParagraph"/>
-        <w:numPr>
-          <w:ilvl w:val="3"/>
-          <w:numId w:val="5"/>
-        </w:numPr>
-        <w:rPr>
-          <w:rFonts w:ascii="Times New Roman" w:hAnsi="Times New Roman" w:cs="Times New Roman"/>
-          <w:b/>
-          <w:color w:val="2E74B5" w:themeColor="accent1" w:themeShade="BF"/>
-          <w:sz w:val="26"/>
-          <w:szCs w:val="26"/>
-        </w:rPr>
-      </w:pPr>
-      <w:r>
-        <w:rPr>
-          <w:rFonts w:ascii="Times New Roman" w:hAnsi="Times New Roman" w:cs="Times New Roman"/>
-          <w:b/>
-          <w:color w:val="2E74B5" w:themeColor="accent1" w:themeShade="BF"/>
-          <w:sz w:val="26"/>
-          <w:szCs w:val="26"/>
-        </w:rPr>
-        <w:t>Web Admin</w:t>
-      </w:r>
-    </w:p>
-    <w:p>
-      <w:pPr>
-        <w:pStyle w:val="ListParagraph"/>
-        <w:numPr>
-          <w:ilvl w:val="3"/>
-          <w:numId w:val="5"/>
-        </w:numPr>
-        <w:rPr>
-          <w:rFonts w:ascii="Times New Roman" w:hAnsi="Times New Roman" w:cs="Times New Roman"/>
-          <w:b/>
-          <w:color w:val="2E74B5" w:themeColor="accent1" w:themeShade="BF"/>
-          <w:sz w:val="26"/>
-          <w:szCs w:val="26"/>
-        </w:rPr>
-      </w:pPr>
-      <w:r>
-        <w:rPr>
-          <w:rFonts w:ascii="Times New Roman" w:hAnsi="Times New Roman" w:cs="Times New Roman"/>
-          <w:b/>
-          <w:color w:val="2E74B5" w:themeColor="accent1" w:themeShade="BF"/>
-          <w:sz w:val="26"/>
-          <w:szCs w:val="26"/>
-        </w:rPr>
-        <w:t>Mobile Application</w:t>
-      </w:r>
-    </w:p>
-    <w:p>
-      <w:pPr>
-        <w:pStyle w:val="ListParagraph"/>
-        <w:numPr>
-          <w:ilvl w:val="2"/>
-          <w:numId w:val="5"/>
-        </w:numPr>
-        <w:rPr>
-          <w:rFonts w:ascii="Times New Roman" w:hAnsi="Times New Roman" w:cs="Times New Roman"/>
-          <w:b/>
-          <w:color w:val="2E74B5" w:themeColor="accent1" w:themeShade="BF"/>
-          <w:sz w:val="26"/>
-          <w:szCs w:val="26"/>
-        </w:rPr>
-      </w:pPr>
-      <w:r>
-        <w:rPr>
-          <w:rFonts w:ascii="Times New Roman" w:hAnsi="Times New Roman" w:cs="Times New Roman"/>
-          <w:b/>
-          <w:color w:val="2E74B5" w:themeColor="accent1" w:themeShade="BF"/>
-          <w:sz w:val="26"/>
-          <w:szCs w:val="26"/>
-        </w:rPr>
-        <w:t>Boundaries of the System</w:t>
-      </w:r>
-    </w:p>
-    <w:p>
-      <w:pPr>
-        <w:pStyle w:val="ListParagraph"/>
-        <w:numPr>
-          <w:ilvl w:val="2"/>
-          <w:numId w:val="5"/>
-        </w:numPr>
-        <w:rPr>
-          <w:rFonts w:ascii="Times New Roman" w:hAnsi="Times New Roman" w:cs="Times New Roman"/>
-          <w:b/>
-          <w:color w:val="2E74B5" w:themeColor="accent1" w:themeShade="BF"/>
-          <w:sz w:val="26"/>
-          <w:szCs w:val="26"/>
-        </w:rPr>
-      </w:pPr>
-      <w:r>
-        <w:rPr>
-          <w:rFonts w:ascii="Times New Roman" w:hAnsi="Times New Roman" w:cs="Times New Roman"/>
-          <w:b/>
-          <w:color w:val="2E74B5" w:themeColor="accent1" w:themeShade="BF"/>
-          <w:sz w:val="26"/>
-          <w:szCs w:val="26"/>
-        </w:rPr>
+        <w:lastRenderedPageBreak/>
         <w:t>Future Plans</w:t>
       </w:r>
     </w:p>
@@ -1303,7 +1744,7 @@
         <w:rFonts w:ascii="Times New Roman" w:eastAsiaTheme="minorHAnsi" w:hAnsi="Times New Roman" w:cs="Times New Roman" w:hint="default"/>
       </w:rPr>
     </w:lvl>
-    <w:lvl w:ilvl="1" w:tplc="04090003" w:tentative="1">
+    <w:lvl w:ilvl="1" w:tplc="04090003">
       <w:start w:val="1"/>
       <w:numFmt w:val="bullet"/>
       <w:lvlText w:val="o"/>
@@ -1315,7 +1756,7 @@
         <w:rFonts w:ascii="Courier New" w:hAnsi="Courier New" w:cs="Courier New" w:hint="default"/>
       </w:rPr>
     </w:lvl>
-    <w:lvl w:ilvl="2" w:tplc="04090005" w:tentative="1">
+    <w:lvl w:ilvl="2" w:tplc="04090005">
       <w:start w:val="1"/>
       <w:numFmt w:val="bullet"/>
       <w:lvlText w:val=""/>

</xml_diff>

<commit_message>
[WIP] Update style Report 2 – Software Project Management Plan.docx.
</commit_message>
<xml_diff>
--- a/Documents/Reports/Report 2 – Software Project Management Plan.docx
+++ b/Documents/Reports/Report 2 – Software Project Management Plan.docx
@@ -709,7 +709,6 @@
           <w:sz w:val="26"/>
           <w:szCs w:val="26"/>
         </w:rPr>
-        <w:lastRenderedPageBreak/>
         <w:t>Web Admin</w:t>
       </w:r>
     </w:p>
@@ -974,6 +973,7 @@
         <w:rPr>
           <w:rFonts w:ascii="Times New Roman" w:eastAsiaTheme="minorEastAsia" w:hAnsi="Times New Roman" w:cs="Times New Roman"/>
         </w:rPr>
+        <w:lastRenderedPageBreak/>
         <w:t>The project is developed under scrum model.</w:t>
       </w:r>
       <w:r>
@@ -994,6 +994,15 @@
         </w:rPr>
         <w:t>model is capable with current situation in our team. We choose this model because the following reasons:</w:t>
       </w:r>
+    </w:p>
+    <w:p>
+      <w:pPr>
+        <w:ind w:left="1440"/>
+        <w:jc w:val="both"/>
+        <w:rPr>
+          <w:rFonts w:ascii="Times New Roman" w:eastAsia="Times New Roman" w:hAnsi="Times New Roman" w:cs="Times New Roman"/>
+        </w:rPr>
+      </w:pPr>
     </w:p>
     <w:p>
       <w:pPr>
@@ -1013,7 +1022,19 @@
         <w:rPr>
           <w:rFonts w:ascii="Times New Roman" w:hAnsi="Times New Roman" w:cs="Times New Roman"/>
         </w:rPr>
-        <w:t>??</w:t>
+        <w:t>This project use RFID, NFC</w:t>
+      </w:r>
+      <w:r>
+        <w:rPr>
+          <w:rFonts w:ascii="Times New Roman" w:hAnsi="Times New Roman" w:cs="Times New Roman"/>
+        </w:rPr>
+        <w:t>, QR Code</w:t>
+      </w:r>
+      <w:r>
+        <w:rPr>
+          <w:rFonts w:ascii="Times New Roman" w:hAnsi="Times New Roman" w:cs="Times New Roman"/>
+        </w:rPr>
+        <w:t xml:space="preserve"> technology, which is a new technology that may need many times to research and implement.</w:t>
       </w:r>
     </w:p>
     <w:p>
@@ -1034,52 +1055,15 @@
         <w:rPr>
           <w:rFonts w:ascii="Times New Roman" w:hAnsi="Times New Roman" w:cs="Times New Roman"/>
         </w:rPr>
-        <w:t xml:space="preserve">This project use </w:t>
-      </w:r>
-      <w:r>
-        <w:rPr>
-          <w:rFonts w:ascii="Times New Roman" w:hAnsi="Times New Roman" w:cs="Times New Roman"/>
-        </w:rPr>
-        <w:t xml:space="preserve">RFID, </w:t>
-      </w:r>
-      <w:r>
-        <w:rPr>
-          <w:rFonts w:ascii="Times New Roman" w:hAnsi="Times New Roman" w:cs="Times New Roman"/>
-        </w:rPr>
-        <w:t>NFC</w:t>
-      </w:r>
-      <w:r>
-        <w:rPr>
-          <w:rFonts w:ascii="Times New Roman" w:hAnsi="Times New Roman" w:cs="Times New Roman"/>
-        </w:rPr>
-        <w:t>, QR Code</w:t>
-      </w:r>
-      <w:r>
-        <w:rPr>
-          <w:rFonts w:ascii="Times New Roman" w:hAnsi="Times New Roman" w:cs="Times New Roman"/>
-        </w:rPr>
-        <w:t xml:space="preserve"> technology, which is a new technology that may need many times to research and implement.</w:t>
-      </w:r>
-    </w:p>
-    <w:p>
-      <w:pPr>
-        <w:pStyle w:val="ListParagraph"/>
-        <w:numPr>
-          <w:ilvl w:val="0"/>
-          <w:numId w:val="7"/>
-        </w:numPr>
-        <w:spacing w:after="160" w:line="254" w:lineRule="auto"/>
-        <w:ind w:left="2250"/>
-        <w:jc w:val="both"/>
-        <w:rPr>
-          <w:rFonts w:ascii="Times New Roman" w:hAnsi="Times New Roman" w:cs="Times New Roman"/>
-        </w:rPr>
-      </w:pPr>
-      <w:r>
-        <w:rPr>
-          <w:rFonts w:ascii="Times New Roman" w:hAnsi="Times New Roman" w:cs="Times New Roman"/>
-        </w:rPr>
-        <w:t>Scrum adopts an empirical approach, accepting that the problem is not fully understood or defined, focusing instead on maximizing the team's ability to deliver quickly, to respond to emerging requirements and to adapt to evolving technologies and changes in market conditions.</w:t>
+        <w:t>Scrum adopts an empirical approach, a</w:t>
+      </w:r>
+      <w:bookmarkStart w:id="0" w:name="_GoBack"/>
+      <w:bookmarkEnd w:id="0"/>
+      <w:r>
+        <w:rPr>
+          <w:rFonts w:ascii="Times New Roman" w:hAnsi="Times New Roman" w:cs="Times New Roman"/>
+        </w:rPr>
+        <w:t>ccepting that the problem is not fully understood or defined, focusing instead on maximizing the team's ability to deliver quickly, to respond to emerging requirements and to adapt to evolving technologies and changes in market conditions.</w:t>
       </w:r>
     </w:p>
     <w:p>
@@ -1163,8 +1147,8 @@
           <w:color w:val="141823"/>
         </w:rPr>
       </w:pPr>
-      <w:bookmarkStart w:id="0" w:name="_Toc464338739"/>
-      <w:bookmarkStart w:id="1" w:name="_Toc458938877"/>
+      <w:bookmarkStart w:id="1" w:name="_Toc464338739"/>
+      <w:bookmarkStart w:id="2" w:name="_Toc458938877"/>
       <w:r>
         <w:rPr>
           <w:rFonts w:ascii="Times New Roman" w:hAnsi="Times New Roman" w:cs="Times New Roman"/>
@@ -1199,8 +1183,8 @@
         </w:rPr>
         <w:t xml:space="preserve"> : Scrum model</w:t>
       </w:r>
-      <w:bookmarkEnd w:id="0"/>
       <w:bookmarkEnd w:id="1"/>
+      <w:bookmarkEnd w:id="2"/>
     </w:p>
     <w:p>
       <w:pPr>
@@ -1255,9 +1239,30 @@
           <w:sz w:val="26"/>
           <w:szCs w:val="26"/>
         </w:rPr>
-        <w:lastRenderedPageBreak/>
         <w:t>Roles and responsibilities</w:t>
       </w:r>
+    </w:p>
+    <w:p>
+      <w:pPr>
+        <w:rPr>
+          <w:rFonts w:ascii="Times New Roman" w:hAnsi="Times New Roman" w:cs="Times New Roman"/>
+          <w:b/>
+          <w:color w:val="2E74B5" w:themeColor="accent1" w:themeShade="BF"/>
+          <w:sz w:val="26"/>
+          <w:szCs w:val="26"/>
+        </w:rPr>
+      </w:pPr>
+    </w:p>
+    <w:p>
+      <w:pPr>
+        <w:rPr>
+          <w:rFonts w:ascii="Times New Roman" w:hAnsi="Times New Roman" w:cs="Times New Roman"/>
+          <w:b/>
+          <w:color w:val="2E74B5" w:themeColor="accent1" w:themeShade="BF"/>
+          <w:sz w:val="26"/>
+          <w:szCs w:val="26"/>
+        </w:rPr>
+      </w:pPr>
     </w:p>
     <w:tbl>
       <w:tblPr>
@@ -2316,6 +2321,7 @@
               <w:rPr>
                 <w:rFonts w:ascii="Times New Roman" w:hAnsi="Times New Roman" w:cs="Times New Roman"/>
               </w:rPr>
+              <w:lastRenderedPageBreak/>
               <w:t>4</w:t>
             </w:r>
           </w:p>
@@ -2532,6 +2538,31 @@
                 <w:rFonts w:ascii="Times New Roman" w:hAnsi="Times New Roman" w:cs="Times New Roman"/>
               </w:rPr>
               <w:t>Prepare documents</w:t>
+            </w:r>
+          </w:p>
+          <w:p>
+            <w:pPr>
+              <w:widowControl w:val="0"/>
+              <w:numPr>
+                <w:ilvl w:val="0"/>
+                <w:numId w:val="10"/>
+              </w:numPr>
+              <w:autoSpaceDE w:val="0"/>
+              <w:autoSpaceDN w:val="0"/>
+              <w:adjustRightInd w:val="0"/>
+              <w:spacing w:line="279" w:lineRule="exact"/>
+              <w:ind w:left="338" w:hanging="284"/>
+              <w:jc w:val="both"/>
+              <w:cnfStyle w:val="000000000000" w:firstRow="0" w:lastRow="0" w:firstColumn="0" w:lastColumn="0" w:oddVBand="0" w:evenVBand="0" w:oddHBand="0" w:evenHBand="0" w:firstRowFirstColumn="0" w:firstRowLastColumn="0" w:lastRowFirstColumn="0" w:lastRowLastColumn="0"/>
+              <w:rPr>
+                <w:rFonts w:ascii="Times New Roman" w:hAnsi="Times New Roman" w:cs="Times New Roman"/>
+              </w:rPr>
+            </w:pPr>
+            <w:r>
+              <w:rPr>
+                <w:rFonts w:ascii="Times New Roman" w:hAnsi="Times New Roman" w:cs="Times New Roman"/>
+              </w:rPr>
+              <w:t>GUI design</w:t>
             </w:r>
           </w:p>
           <w:p>
@@ -2713,7 +2744,6 @@
                 <w:rFonts w:ascii="Times New Roman" w:eastAsia="Times New Roman" w:hAnsi="Times New Roman" w:cs="Times New Roman"/>
                 <w:lang w:eastAsia="en-US"/>
               </w:rPr>
-              <w:lastRenderedPageBreak/>
               <w:t xml:space="preserve">Tool </w:t>
             </w:r>
           </w:p>
@@ -2858,21 +2888,14 @@
                 <w:rFonts w:ascii="Times New Roman" w:eastAsia="Times New Roman" w:hAnsi="Times New Roman" w:cs="Times New Roman"/>
                 <w:lang w:eastAsia="en-US"/>
               </w:rPr>
-              <w:t>IntelliJ IDEA 2016.3.2</w:t>
+              <w:t>IntelliJ IDEA 2016.3.2, Android Studio (iOS development tool ?)</w:t>
             </w:r>
             <w:r>
               <w:rPr>
                 <w:rFonts w:ascii="Times New Roman" w:eastAsia="Times New Roman" w:hAnsi="Times New Roman" w:cs="Times New Roman"/>
                 <w:lang w:eastAsia="en-US"/>
               </w:rPr>
-              <w:t>, Android Studio</w:t>
-            </w:r>
-            <w:r>
-              <w:rPr>
-                <w:rFonts w:ascii="Times New Roman" w:eastAsia="Times New Roman" w:hAnsi="Times New Roman" w:cs="Times New Roman"/>
-                <w:lang w:eastAsia="en-US"/>
-              </w:rPr>
-              <w:t xml:space="preserve"> (iOS development tool ?)</w:t>
+              <w:t>, XCode</w:t>
             </w:r>
           </w:p>
         </w:tc>
@@ -3143,7 +3166,7 @@
           <w:rFonts w:ascii="Times New Roman" w:hAnsi="Times New Roman" w:cs="Times New Roman"/>
         </w:rPr>
       </w:pPr>
-      <w:bookmarkStart w:id="2" w:name="_Toc468572492"/>
+      <w:bookmarkStart w:id="3" w:name="_Toc468572492"/>
       <w:r>
         <w:rPr>
           <w:rFonts w:ascii="Times New Roman" w:hAnsi="Times New Roman" w:cs="Times New Roman"/>
@@ -3178,7 +3201,7 @@
         </w:rPr>
         <w:t>: Tools List</w:t>
       </w:r>
-      <w:bookmarkEnd w:id="2"/>
+      <w:bookmarkEnd w:id="3"/>
     </w:p>
     <w:tbl>
       <w:tblPr>
@@ -3380,13 +3403,7 @@
               <w:rPr>
                 <w:rFonts w:ascii="Times New Roman" w:hAnsi="Times New Roman" w:cs="Times New Roman"/>
               </w:rPr>
-              <w:t>, Android, NFC</w:t>
-            </w:r>
-            <w:r>
-              <w:rPr>
-                <w:rFonts w:ascii="Times New Roman" w:hAnsi="Times New Roman" w:cs="Times New Roman"/>
-              </w:rPr>
-              <w:t>, RFID, QR Code.</w:t>
+              <w:t>, Android, NFC, RFID, QR Code.</w:t>
             </w:r>
           </w:p>
         </w:tc>
@@ -3400,9 +3417,9 @@
           <w:rFonts w:ascii="Times New Roman" w:hAnsi="Times New Roman" w:cs="Times New Roman"/>
         </w:rPr>
       </w:pPr>
-      <w:bookmarkStart w:id="3" w:name="_Toc468572493"/>
-      <w:bookmarkStart w:id="4" w:name="_Toc461140648"/>
-      <w:bookmarkStart w:id="5" w:name="_Toc448703537"/>
+      <w:bookmarkStart w:id="4" w:name="_Toc468572493"/>
+      <w:bookmarkStart w:id="5" w:name="_Toc461140648"/>
+      <w:bookmarkStart w:id="6" w:name="_Toc448703537"/>
       <w:r>
         <w:rPr>
           <w:rFonts w:ascii="Times New Roman" w:hAnsi="Times New Roman" w:cs="Times New Roman"/>
@@ -3447,9 +3464,9 @@
         </w:rPr>
         <w:t>: Technique List</w:t>
       </w:r>
-      <w:bookmarkEnd w:id="3"/>
       <w:bookmarkEnd w:id="4"/>
       <w:bookmarkEnd w:id="5"/>
+      <w:bookmarkEnd w:id="6"/>
       <w:r>
         <w:rPr>
           <w:rFonts w:ascii="Times New Roman" w:hAnsi="Times New Roman" w:cs="Times New Roman"/>
@@ -3514,6 +3531,94 @@
         </w:rPr>
         <w:t>Software development life cycle</w:t>
       </w:r>
+    </w:p>
+    <w:p>
+      <w:pPr>
+        <w:rPr>
+          <w:rFonts w:ascii="Times New Roman" w:hAnsi="Times New Roman" w:cs="Times New Roman"/>
+          <w:b/>
+          <w:color w:val="2E74B5" w:themeColor="accent1" w:themeShade="BF"/>
+          <w:sz w:val="26"/>
+          <w:szCs w:val="26"/>
+        </w:rPr>
+      </w:pPr>
+    </w:p>
+    <w:p>
+      <w:pPr>
+        <w:rPr>
+          <w:rFonts w:ascii="Times New Roman" w:hAnsi="Times New Roman" w:cs="Times New Roman"/>
+          <w:b/>
+          <w:color w:val="2E74B5" w:themeColor="accent1" w:themeShade="BF"/>
+          <w:sz w:val="26"/>
+          <w:szCs w:val="26"/>
+        </w:rPr>
+      </w:pPr>
+    </w:p>
+    <w:p>
+      <w:pPr>
+        <w:rPr>
+          <w:rFonts w:ascii="Times New Roman" w:hAnsi="Times New Roman" w:cs="Times New Roman"/>
+          <w:b/>
+          <w:color w:val="2E74B5" w:themeColor="accent1" w:themeShade="BF"/>
+          <w:sz w:val="26"/>
+          <w:szCs w:val="26"/>
+        </w:rPr>
+      </w:pPr>
+    </w:p>
+    <w:p>
+      <w:pPr>
+        <w:rPr>
+          <w:rFonts w:ascii="Times New Roman" w:hAnsi="Times New Roman" w:cs="Times New Roman"/>
+          <w:b/>
+          <w:color w:val="2E74B5" w:themeColor="accent1" w:themeShade="BF"/>
+          <w:sz w:val="26"/>
+          <w:szCs w:val="26"/>
+        </w:rPr>
+      </w:pPr>
+    </w:p>
+    <w:p>
+      <w:pPr>
+        <w:rPr>
+          <w:rFonts w:ascii="Times New Roman" w:hAnsi="Times New Roman" w:cs="Times New Roman"/>
+          <w:b/>
+          <w:color w:val="2E74B5" w:themeColor="accent1" w:themeShade="BF"/>
+          <w:sz w:val="26"/>
+          <w:szCs w:val="26"/>
+        </w:rPr>
+      </w:pPr>
+    </w:p>
+    <w:p>
+      <w:pPr>
+        <w:rPr>
+          <w:rFonts w:ascii="Times New Roman" w:hAnsi="Times New Roman" w:cs="Times New Roman"/>
+          <w:b/>
+          <w:color w:val="2E74B5" w:themeColor="accent1" w:themeShade="BF"/>
+          <w:sz w:val="26"/>
+          <w:szCs w:val="26"/>
+        </w:rPr>
+      </w:pPr>
+    </w:p>
+    <w:p>
+      <w:pPr>
+        <w:rPr>
+          <w:rFonts w:ascii="Times New Roman" w:hAnsi="Times New Roman" w:cs="Times New Roman"/>
+          <w:b/>
+          <w:color w:val="2E74B5" w:themeColor="accent1" w:themeShade="BF"/>
+          <w:sz w:val="26"/>
+          <w:szCs w:val="26"/>
+        </w:rPr>
+      </w:pPr>
+    </w:p>
+    <w:p>
+      <w:pPr>
+        <w:rPr>
+          <w:rFonts w:ascii="Times New Roman" w:hAnsi="Times New Roman" w:cs="Times New Roman"/>
+          <w:b/>
+          <w:color w:val="2E74B5" w:themeColor="accent1" w:themeShade="BF"/>
+          <w:sz w:val="26"/>
+          <w:szCs w:val="26"/>
+        </w:rPr>
+      </w:pPr>
     </w:p>
     <w:p>
       <w:pPr>
@@ -3690,12 +3795,12 @@
         <w:tblLook w:val="04A0" w:firstRow="1" w:lastRow="0" w:firstColumn="1" w:lastColumn="0" w:noHBand="0" w:noVBand="1"/>
       </w:tblPr>
       <w:tblGrid>
-        <w:gridCol w:w="1907"/>
-        <w:gridCol w:w="3376"/>
-        <w:gridCol w:w="3046"/>
-        <w:gridCol w:w="1525"/>
-        <w:gridCol w:w="2210"/>
-        <w:gridCol w:w="2652"/>
+        <w:gridCol w:w="1573"/>
+        <w:gridCol w:w="2067"/>
+        <w:gridCol w:w="1849"/>
+        <w:gridCol w:w="1084"/>
+        <w:gridCol w:w="1609"/>
+        <w:gridCol w:w="1587"/>
       </w:tblGrid>
       <w:tr>
         <w:trPr>
@@ -3724,7 +3829,6 @@
               <w:rPr>
                 <w:rFonts w:ascii="Times New Roman" w:hAnsi="Times New Roman" w:cs="Times New Roman"/>
               </w:rPr>
-              <w:lastRenderedPageBreak/>
               <w:t>Phase</w:t>
             </w:r>
           </w:p>
@@ -4752,7 +4856,7 @@
           <w:rFonts w:ascii="Times New Roman" w:hAnsi="Times New Roman" w:cs="Times New Roman"/>
         </w:rPr>
       </w:pPr>
-      <w:bookmarkStart w:id="6" w:name="_Toc468572494"/>
+      <w:bookmarkStart w:id="7" w:name="_Toc468572494"/>
       <w:r>
         <w:rPr>
           <w:rFonts w:ascii="Times New Roman" w:hAnsi="Times New Roman" w:cs="Times New Roman"/>
@@ -4787,7 +4891,7 @@
         </w:rPr>
         <w:t>: Software Development Life Cycle Detail</w:t>
       </w:r>
-      <w:bookmarkEnd w:id="6"/>
+      <w:bookmarkEnd w:id="7"/>
     </w:p>
     <w:p>
       <w:pPr>
@@ -4800,9 +4904,10 @@
           <w:szCs w:val="18"/>
         </w:rPr>
         <w:sectPr>
-          <w:pgSz w:w="16840" w:h="11900" w:orient="landscape"/>
-          <w:pgMar w:top="1021" w:right="907" w:bottom="907" w:left="907" w:header="709" w:footer="709" w:gutter="0"/>
+          <w:pgSz w:w="11906" w:h="16838" w:code="9"/>
+          <w:pgMar w:top="907" w:right="1021" w:bottom="907" w:left="907" w:header="709" w:footer="709" w:gutter="0"/>
           <w:cols w:space="720"/>
+          <w:docGrid w:linePitch="326"/>
         </w:sectPr>
       </w:pPr>
     </w:p>
@@ -5456,15 +5561,7 @@
               <w:rPr>
                 <w:rFonts w:ascii="Times New Roman" w:hAnsi="Times New Roman" w:cs="Times New Roman"/>
               </w:rPr>
-              <w:t>Thie</w:t>
-            </w:r>
-            <w:bookmarkStart w:id="7" w:name="_GoBack"/>
-            <w:bookmarkEnd w:id="7"/>
-            <w:r>
-              <w:rPr>
-                <w:rFonts w:ascii="Times New Roman" w:hAnsi="Times New Roman" w:cs="Times New Roman"/>
-              </w:rPr>
-              <w:t>nDN</w:t>
+              <w:t>ThienDN</w:t>
             </w:r>
             <w:proofErr w:type="spellEnd"/>
           </w:p>
@@ -6014,13 +6111,7 @@
               <w:rPr>
                 <w:rFonts w:ascii="Times New Roman" w:hAnsi="Times New Roman" w:cs="Times New Roman"/>
               </w:rPr>
-              <w:t>- Determine all functions according</w:t>
-            </w:r>
-            <w:r>
-              <w:rPr>
-                <w:rFonts w:ascii="Times New Roman" w:hAnsi="Times New Roman" w:cs="Times New Roman"/>
-              </w:rPr>
-              <w:t xml:space="preserve"> to requirements of System and Web app.</w:t>
+              <w:t>- Determine all functions according to requirements of System and Web app.</w:t>
             </w:r>
           </w:p>
         </w:tc>
@@ -9327,63 +9418,18 @@
   </w:num>
   <w:num w:numId="7">
     <w:abstractNumId w:val="1"/>
-    <w:lvlOverride w:ilvl="0"/>
-    <w:lvlOverride w:ilvl="1"/>
-    <w:lvlOverride w:ilvl="2"/>
-    <w:lvlOverride w:ilvl="3"/>
-    <w:lvlOverride w:ilvl="4"/>
-    <w:lvlOverride w:ilvl="5"/>
-    <w:lvlOverride w:ilvl="6"/>
-    <w:lvlOverride w:ilvl="7"/>
-    <w:lvlOverride w:ilvl="8"/>
   </w:num>
   <w:num w:numId="8">
     <w:abstractNumId w:val="4"/>
-    <w:lvlOverride w:ilvl="0"/>
-    <w:lvlOverride w:ilvl="1"/>
-    <w:lvlOverride w:ilvl="2"/>
-    <w:lvlOverride w:ilvl="3"/>
-    <w:lvlOverride w:ilvl="4"/>
-    <w:lvlOverride w:ilvl="5"/>
-    <w:lvlOverride w:ilvl="6"/>
-    <w:lvlOverride w:ilvl="7"/>
-    <w:lvlOverride w:ilvl="8"/>
   </w:num>
   <w:num w:numId="9">
     <w:abstractNumId w:val="6"/>
-    <w:lvlOverride w:ilvl="0"/>
-    <w:lvlOverride w:ilvl="1"/>
-    <w:lvlOverride w:ilvl="2"/>
-    <w:lvlOverride w:ilvl="3"/>
-    <w:lvlOverride w:ilvl="4"/>
-    <w:lvlOverride w:ilvl="5"/>
-    <w:lvlOverride w:ilvl="6"/>
-    <w:lvlOverride w:ilvl="7"/>
-    <w:lvlOverride w:ilvl="8"/>
   </w:num>
   <w:num w:numId="10">
     <w:abstractNumId w:val="5"/>
-    <w:lvlOverride w:ilvl="0"/>
-    <w:lvlOverride w:ilvl="1"/>
-    <w:lvlOverride w:ilvl="2"/>
-    <w:lvlOverride w:ilvl="3"/>
-    <w:lvlOverride w:ilvl="4"/>
-    <w:lvlOverride w:ilvl="5"/>
-    <w:lvlOverride w:ilvl="6"/>
-    <w:lvlOverride w:ilvl="7"/>
-    <w:lvlOverride w:ilvl="8"/>
   </w:num>
   <w:num w:numId="11">
     <w:abstractNumId w:val="10"/>
-    <w:lvlOverride w:ilvl="0"/>
-    <w:lvlOverride w:ilvl="1"/>
-    <w:lvlOverride w:ilvl="2"/>
-    <w:lvlOverride w:ilvl="3"/>
-    <w:lvlOverride w:ilvl="4"/>
-    <w:lvlOverride w:ilvl="5"/>
-    <w:lvlOverride w:ilvl="6"/>
-    <w:lvlOverride w:ilvl="7"/>
-    <w:lvlOverride w:ilvl="8"/>
   </w:num>
 </w:numbering>
 </file>
@@ -9781,6 +9827,7 @@
   <w:style w:type="character" w:default="1" w:styleId="DefaultParagraphFont">
     <w:name w:val="Default Paragraph Font"/>
     <w:uiPriority w:val="1"/>
+    <w:semiHidden/>
     <w:unhideWhenUsed/>
   </w:style>
   <w:style w:type="table" w:default="1" w:styleId="TableNormal">

</xml_diff>

<commit_message>
[WIP] Update report 2
</commit_message>
<xml_diff>
--- a/Documents/Reports/Report 2 – Software Project Management Plan.docx
+++ b/Documents/Reports/Report 2 – Software Project Management Plan.docx
@@ -1,6 +1,6 @@
 
 <file path=word/document.xml><?xml version="1.0" encoding="utf-8"?>
-<w:document xmlns:wpc="http://schemas.microsoft.com/office/word/2010/wordprocessingCanvas" xmlns:cx="http://schemas.microsoft.com/office/drawing/2014/chartex" xmlns:cx1="http://schemas.microsoft.com/office/drawing/2015/9/8/chartex" xmlns:cx2="http://schemas.microsoft.com/office/drawing/2015/10/21/chartex" xmlns:cx3="http://schemas.microsoft.com/office/drawing/2016/5/9/chartex" xmlns:cx4="http://schemas.microsoft.com/office/drawing/2016/5/10/chartex" xmlns:cx5="http://schemas.microsoft.com/office/drawing/2016/5/11/chartex" xmlns:mc="http://schemas.openxmlformats.org/markup-compatibility/2006" xmlns:o="urn:schemas-microsoft-com:office:office" xmlns:r="http://schemas.openxmlformats.org/officeDocument/2006/relationships" xmlns:m="http://schemas.openxmlformats.org/officeDocument/2006/math" xmlns:v="urn:schemas-microsoft-com:vml" xmlns:wp14="http://schemas.microsoft.com/office/word/2010/wordprocessingDrawing" xmlns:wp="http://schemas.openxmlformats.org/drawingml/2006/wordprocessingDrawing" xmlns:w10="urn:schemas-microsoft-com:office:word" xmlns:w="http://schemas.openxmlformats.org/wordprocessingml/2006/main" xmlns:w14="http://schemas.microsoft.com/office/word/2010/wordml" xmlns:w15="http://schemas.microsoft.com/office/word/2012/wordml" xmlns:w16se="http://schemas.microsoft.com/office/word/2015/wordml/symex" xmlns:wpg="http://schemas.microsoft.com/office/word/2010/wordprocessingGroup" xmlns:wpi="http://schemas.microsoft.com/office/word/2010/wordprocessingInk" xmlns:wne="http://schemas.microsoft.com/office/word/2006/wordml" xmlns:wps="http://schemas.microsoft.com/office/word/2010/wordprocessingShape" mc:Ignorable="w14 w15 w16se wp14">
+<w:document xmlns:wpc="http://schemas.microsoft.com/office/word/2010/wordprocessingCanvas" xmlns:mo="http://schemas.microsoft.com/office/mac/office/2008/main" xmlns:mc="http://schemas.openxmlformats.org/markup-compatibility/2006" xmlns:mv="urn:schemas-microsoft-com:mac:vml" xmlns:o="urn:schemas-microsoft-com:office:office" xmlns:r="http://schemas.openxmlformats.org/officeDocument/2006/relationships" xmlns:m="http://schemas.openxmlformats.org/officeDocument/2006/math" xmlns:v="urn:schemas-microsoft-com:vml" xmlns:wp14="http://schemas.microsoft.com/office/word/2010/wordprocessingDrawing" xmlns:wp="http://schemas.openxmlformats.org/drawingml/2006/wordprocessingDrawing" xmlns:w10="urn:schemas-microsoft-com:office:word" xmlns:w="http://schemas.openxmlformats.org/wordprocessingml/2006/main" xmlns:w14="http://schemas.microsoft.com/office/word/2010/wordml" xmlns:w15="http://schemas.microsoft.com/office/word/2012/wordml" xmlns:wpg="http://schemas.microsoft.com/office/word/2010/wordprocessingGroup" xmlns:wpi="http://schemas.microsoft.com/office/word/2010/wordprocessingInk" xmlns:wne="http://schemas.microsoft.com/office/word/2006/wordml" xmlns:wps="http://schemas.microsoft.com/office/word/2010/wordprocessingShape" mc:Ignorable="w14 w15 wp14">
   <w:body>
     <w:p>
       <w:pPr>
@@ -78,8 +78,6 @@
           <w:rFonts w:ascii="Times New Roman" w:hAnsi="Times New Roman" w:cs="Times New Roman"/>
           <w:b/>
           <w:color w:val="2E74B5" w:themeColor="accent1" w:themeShade="BF"/>
-          <w:sz w:val="26"/>
-          <w:szCs w:val="26"/>
         </w:rPr>
       </w:pPr>
       <w:r>
@@ -87,8 +85,6 @@
           <w:rFonts w:ascii="Times New Roman" w:hAnsi="Times New Roman" w:cs="Times New Roman"/>
           <w:b/>
           <w:color w:val="2E74B5" w:themeColor="accent1" w:themeShade="BF"/>
-          <w:sz w:val="26"/>
-          <w:szCs w:val="26"/>
         </w:rPr>
         <w:t>Name of this Capstone Project</w:t>
       </w:r>
@@ -205,8 +201,6 @@
           <w:rFonts w:ascii="Times New Roman" w:hAnsi="Times New Roman" w:cs="Times New Roman"/>
           <w:b/>
           <w:color w:val="2E74B5" w:themeColor="accent1" w:themeShade="BF"/>
-          <w:sz w:val="26"/>
-          <w:szCs w:val="26"/>
         </w:rPr>
       </w:pPr>
       <w:r>
@@ -214,8 +208,6 @@
           <w:rFonts w:ascii="Times New Roman" w:hAnsi="Times New Roman" w:cs="Times New Roman"/>
           <w:b/>
           <w:color w:val="2E74B5" w:themeColor="accent1" w:themeShade="BF"/>
-          <w:sz w:val="26"/>
-          <w:szCs w:val="26"/>
         </w:rPr>
         <w:t>Problem Abstract</w:t>
       </w:r>
@@ -226,65 +218,37 @@
         <w:jc w:val="both"/>
         <w:rPr>
           <w:rFonts w:ascii="Times New Roman" w:hAnsi="Times New Roman" w:cs="Times New Roman"/>
-          <w:sz w:val="26"/>
-          <w:szCs w:val="26"/>
-        </w:rPr>
-      </w:pPr>
-      <w:r>
-        <w:rPr>
-          <w:rFonts w:ascii="Times New Roman" w:hAnsi="Times New Roman" w:cs="Times New Roman"/>
-          <w:sz w:val="26"/>
-          <w:szCs w:val="26"/>
-        </w:rPr>
-        <w:t xml:space="preserve">To help librarians reduce </w:t>
-      </w:r>
-      <w:r>
-        <w:rPr>
-          <w:rFonts w:ascii="Times New Roman" w:hAnsi="Times New Roman" w:cs="Times New Roman"/>
-          <w:sz w:val="26"/>
-          <w:szCs w:val="26"/>
-        </w:rPr>
-        <w:t xml:space="preserve">of the amount of work for librarians and give borrowers a much more comfortable experience in acquiring books, we provide the JWL system to make the </w:t>
-      </w:r>
-      <w:r>
-        <w:rPr>
-          <w:rFonts w:ascii="Times New Roman" w:hAnsi="Times New Roman" w:cs="Times New Roman"/>
-          <w:sz w:val="26"/>
-          <w:szCs w:val="26"/>
-        </w:rPr>
-        <w:t>book-</w:t>
-      </w:r>
-      <w:r>
-        <w:rPr>
-          <w:rFonts w:ascii="Times New Roman" w:hAnsi="Times New Roman" w:cs="Times New Roman"/>
-          <w:sz w:val="26"/>
-          <w:szCs w:val="26"/>
-        </w:rPr>
-        <w:t xml:space="preserve">borrowing process automatic. However, there </w:t>
-      </w:r>
-      <w:r>
-        <w:rPr>
-          <w:rFonts w:ascii="Times New Roman" w:hAnsi="Times New Roman" w:cs="Times New Roman"/>
-          <w:sz w:val="26"/>
-          <w:szCs w:val="26"/>
-        </w:rPr>
-        <w:t>exists</w:t>
-      </w:r>
-      <w:r>
-        <w:rPr>
-          <w:rFonts w:ascii="Times New Roman" w:hAnsi="Times New Roman" w:cs="Times New Roman"/>
-          <w:sz w:val="26"/>
-          <w:szCs w:val="26"/>
-        </w:rPr>
-        <w:t xml:space="preserve"> some problems </w:t>
-      </w:r>
-      <w:r>
-        <w:rPr>
-          <w:rFonts w:ascii="Times New Roman" w:hAnsi="Times New Roman" w:cs="Times New Roman"/>
-          <w:sz w:val="26"/>
-          <w:szCs w:val="26"/>
-        </w:rPr>
-        <w:t>that need consideration:</w:t>
+        </w:rPr>
+      </w:pPr>
+      <w:r>
+        <w:rPr>
+          <w:rFonts w:ascii="Times New Roman" w:hAnsi="Times New Roman" w:cs="Times New Roman"/>
+        </w:rPr>
+        <w:t>To help librarians reduce of the amount of work and give borrowers a much more comfortable experience in acquiring books, we provide the JWL system</w:t>
+      </w:r>
+      <w:r>
+        <w:rPr>
+          <w:rFonts w:ascii="Times New Roman" w:hAnsi="Times New Roman" w:cs="Times New Roman"/>
+        </w:rPr>
+        <w:t>. Our system</w:t>
+      </w:r>
+      <w:r>
+        <w:rPr>
+          <w:rFonts w:ascii="Times New Roman" w:hAnsi="Times New Roman" w:cs="Times New Roman"/>
+        </w:rPr>
+        <w:t xml:space="preserve"> </w:t>
+      </w:r>
+      <w:r>
+        <w:rPr>
+          <w:rFonts w:ascii="Times New Roman" w:hAnsi="Times New Roman" w:cs="Times New Roman"/>
+        </w:rPr>
+        <w:t>will automate</w:t>
+      </w:r>
+      <w:r>
+        <w:rPr>
+          <w:rFonts w:ascii="Times New Roman" w:hAnsi="Times New Roman" w:cs="Times New Roman"/>
+        </w:rPr>
+        <w:t xml:space="preserve"> the book-borrowing process. However, there exists some problems that need consideration:</w:t>
       </w:r>
     </w:p>
     <w:p>
@@ -297,17 +261,13 @@
         <w:jc w:val="both"/>
         <w:rPr>
           <w:rFonts w:ascii="Times New Roman" w:hAnsi="Times New Roman" w:cs="Times New Roman"/>
-          <w:sz w:val="26"/>
-          <w:szCs w:val="26"/>
-        </w:rPr>
-      </w:pPr>
-      <w:r>
-        <w:rPr>
-          <w:rFonts w:ascii="Times New Roman" w:hAnsi="Times New Roman" w:cs="Times New Roman"/>
-          <w:sz w:val="26"/>
-          <w:szCs w:val="26"/>
-        </w:rPr>
-        <w:t>JWL uses NFC and RFID technology, which is quite unfamiliar for software engineering students. Thus, we will need to invest more time and effort in researching and applying those devices.</w:t>
+        </w:rPr>
+      </w:pPr>
+      <w:r>
+        <w:rPr>
+          <w:rFonts w:ascii="Times New Roman" w:hAnsi="Times New Roman" w:cs="Times New Roman"/>
+        </w:rPr>
+        <w:t>JWL does not have face recognition. Therefore, the system may need the add from the librarian in checking in the exact user.</w:t>
       </w:r>
     </w:p>
     <w:p>
@@ -328,10 +288,20 @@
       <w:r>
         <w:rPr>
           <w:rFonts w:ascii="Times New Roman" w:hAnsi="Times New Roman" w:cs="Times New Roman"/>
-          <w:sz w:val="26"/>
-          <w:szCs w:val="26"/>
-        </w:rPr>
-        <w:t>Not every user has smart phone, and not every smart phone supports NFC. Therefore, we may need to develop some alternative solutions, like notice users about JWL and its benefit, or use QR code in parallel with NFC.</w:t>
+        </w:rPr>
+        <w:t>Not every borrower brings smart phone to the library</w:t>
+      </w:r>
+      <w:r>
+        <w:rPr>
+          <w:rFonts w:ascii="Times New Roman" w:hAnsi="Times New Roman" w:cs="Times New Roman"/>
+        </w:rPr>
+        <w:t>.</w:t>
+      </w:r>
+      <w:r>
+        <w:rPr>
+          <w:rFonts w:ascii="Times New Roman" w:hAnsi="Times New Roman" w:cs="Times New Roman"/>
+        </w:rPr>
+        <w:t xml:space="preserve"> Thus, JWL needs to cooperate with the library’s traditional way in order to bring the most comfortable service to its user.</w:t>
       </w:r>
     </w:p>
     <w:p>
@@ -379,39 +349,48 @@
           <w:ilvl w:val="2"/>
           <w:numId w:val="5"/>
         </w:numPr>
+        <w:ind w:left="1134" w:hanging="283"/>
         <w:rPr>
           <w:rFonts w:ascii="Times New Roman" w:hAnsi="Times New Roman" w:cs="Times New Roman"/>
           <w:b/>
           <w:color w:val="2E74B5" w:themeColor="accent1" w:themeShade="BF"/>
+        </w:rPr>
+      </w:pPr>
+      <w:r>
+        <w:rPr>
+          <w:rFonts w:ascii="Times New Roman" w:hAnsi="Times New Roman" w:cs="Times New Roman"/>
+          <w:b/>
+          <w:color w:val="2E74B5" w:themeColor="accent1" w:themeShade="BF"/>
+        </w:rPr>
+        <w:t xml:space="preserve"> </w:t>
+      </w:r>
+      <w:r>
+        <w:rPr>
+          <w:rFonts w:ascii="Times New Roman" w:hAnsi="Times New Roman" w:cs="Times New Roman"/>
+          <w:b/>
+          <w:color w:val="2E74B5" w:themeColor="accent1" w:themeShade="BF"/>
+        </w:rPr>
+        <w:t>Current Situation</w:t>
+      </w:r>
+    </w:p>
+    <w:p>
+      <w:pPr>
+        <w:ind w:left="720" w:firstLine="720"/>
+        <w:rPr>
+          <w:rFonts w:ascii="Times New Roman" w:hAnsi="Times New Roman" w:cs="Times New Roman"/>
+        </w:rPr>
+      </w:pPr>
+      <w:r>
+        <w:rPr>
+          <w:rFonts w:ascii="Times New Roman" w:hAnsi="Times New Roman" w:cs="Times New Roman"/>
           <w:sz w:val="26"/>
           <w:szCs w:val="26"/>
         </w:rPr>
-      </w:pPr>
-      <w:r>
-        <w:rPr>
-          <w:rFonts w:ascii="Times New Roman" w:hAnsi="Times New Roman" w:cs="Times New Roman"/>
-          <w:b/>
-          <w:color w:val="2E74B5" w:themeColor="accent1" w:themeShade="BF"/>
-          <w:sz w:val="26"/>
-          <w:szCs w:val="26"/>
-        </w:rPr>
-        <w:t>Current Situation</w:t>
-      </w:r>
-    </w:p>
-    <w:p>
-      <w:pPr>
-        <w:ind w:left="720"/>
-        <w:rPr>
-          <w:rFonts w:ascii="Times New Roman" w:hAnsi="Times New Roman" w:cs="Times New Roman"/>
-          <w:sz w:val="26"/>
-          <w:szCs w:val="26"/>
-        </w:rPr>
-      </w:pPr>
-      <w:r>
-        <w:rPr>
-          <w:rFonts w:ascii="Times New Roman" w:hAnsi="Times New Roman" w:cs="Times New Roman"/>
-          <w:sz w:val="26"/>
-          <w:szCs w:val="26"/>
+        <w:t xml:space="preserve"> </w:t>
+      </w:r>
+      <w:r>
+        <w:rPr>
+          <w:rFonts w:ascii="Times New Roman" w:hAnsi="Times New Roman" w:cs="Times New Roman"/>
         </w:rPr>
         <w:t>Below are the problems that JWL may face:</w:t>
       </w:r>
@@ -420,70 +399,54 @@
       <w:pPr>
         <w:pStyle w:val="ListParagraph"/>
         <w:numPr>
-          <w:ilvl w:val="0"/>
+          <w:ilvl w:val="1"/>
           <w:numId w:val="6"/>
         </w:numPr>
         <w:jc w:val="both"/>
         <w:rPr>
           <w:rFonts w:ascii="Times New Roman" w:hAnsi="Times New Roman" w:cs="Times New Roman"/>
-          <w:sz w:val="26"/>
-          <w:szCs w:val="26"/>
         </w:rPr>
       </w:pPr>
       <w:r>
         <w:rPr>
           <w:rFonts w:ascii="Times New Roman" w:hAnsi="Times New Roman" w:cs="Times New Roman"/>
           <w:b/>
-          <w:sz w:val="26"/>
-          <w:szCs w:val="26"/>
         </w:rPr>
         <w:t>Traditional habit:</w:t>
       </w:r>
       <w:r>
         <w:rPr>
           <w:rFonts w:ascii="Times New Roman" w:hAnsi="Times New Roman" w:cs="Times New Roman"/>
-          <w:sz w:val="26"/>
-          <w:szCs w:val="26"/>
         </w:rPr>
         <w:t xml:space="preserve"> Borrowers have been using traditional way to obtain books for a long time, so </w:t>
       </w:r>
       <w:r>
         <w:rPr>
           <w:rFonts w:ascii="Times New Roman" w:hAnsi="Times New Roman" w:cs="Times New Roman"/>
-          <w:sz w:val="26"/>
-          <w:szCs w:val="26"/>
         </w:rPr>
         <w:t xml:space="preserve">libraries </w:t>
       </w:r>
       <w:r>
         <w:rPr>
           <w:rFonts w:ascii="Times New Roman" w:hAnsi="Times New Roman" w:cs="Times New Roman"/>
-          <w:sz w:val="26"/>
-          <w:szCs w:val="26"/>
         </w:rPr>
         <w:t xml:space="preserve">should provide proper introduction </w:t>
       </w:r>
       <w:r>
         <w:rPr>
           <w:rFonts w:ascii="Times New Roman" w:hAnsi="Times New Roman" w:cs="Times New Roman"/>
-          <w:sz w:val="26"/>
-          <w:szCs w:val="26"/>
         </w:rPr>
         <w:t>and assistance</w:t>
       </w:r>
       <w:r>
         <w:rPr>
           <w:rFonts w:ascii="Times New Roman" w:hAnsi="Times New Roman" w:cs="Times New Roman"/>
-          <w:sz w:val="26"/>
-          <w:szCs w:val="26"/>
         </w:rPr>
         <w:t xml:space="preserve"> </w:t>
       </w:r>
       <w:r>
         <w:rPr>
           <w:rFonts w:ascii="Times New Roman" w:hAnsi="Times New Roman" w:cs="Times New Roman"/>
-          <w:sz w:val="26"/>
-          <w:szCs w:val="26"/>
         </w:rPr>
         <w:t>for their users to get use to JWL.</w:t>
       </w:r>
@@ -492,7 +455,7 @@
       <w:pPr>
         <w:pStyle w:val="ListParagraph"/>
         <w:numPr>
-          <w:ilvl w:val="0"/>
+          <w:ilvl w:val="1"/>
           <w:numId w:val="6"/>
         </w:numPr>
         <w:jc w:val="both"/>
@@ -506,19 +469,25 @@
         <w:rPr>
           <w:rFonts w:ascii="Times New Roman" w:hAnsi="Times New Roman" w:cs="Times New Roman"/>
           <w:b/>
+        </w:rPr>
+        <w:t xml:space="preserve">Devices problem: </w:t>
+      </w:r>
+      <w:r>
+        <w:rPr>
+          <w:rFonts w:ascii="Times New Roman" w:hAnsi="Times New Roman" w:cs="Times New Roman"/>
+        </w:rPr>
+        <w:t>RFID/NFC devices may be crashed or damaged after long time using, so backup solution should be prepared and periodically maintenance should be carried out.</w:t>
+      </w:r>
+    </w:p>
+    <w:p>
+      <w:pPr>
+        <w:jc w:val="both"/>
+        <w:rPr>
+          <w:rFonts w:ascii="Times New Roman" w:hAnsi="Times New Roman" w:cs="Times New Roman"/>
           <w:sz w:val="26"/>
           <w:szCs w:val="26"/>
         </w:rPr>
-        <w:t xml:space="preserve">Devices problem: </w:t>
-      </w:r>
-      <w:r>
-        <w:rPr>
-          <w:rFonts w:ascii="Times New Roman" w:hAnsi="Times New Roman" w:cs="Times New Roman"/>
-          <w:sz w:val="26"/>
-          <w:szCs w:val="26"/>
-        </w:rPr>
-        <w:t>RFID/NFC devices may be crashed or damaged after long time using, so backup solution should be prepared and periodically maintenance should be carried out.</w:t>
-      </w:r>
+      </w:pPr>
     </w:p>
     <w:p>
       <w:pPr>
@@ -527,55 +496,62 @@
           <w:ilvl w:val="2"/>
           <w:numId w:val="5"/>
         </w:numPr>
+        <w:ind w:left="1276" w:hanging="425"/>
         <w:rPr>
           <w:rFonts w:ascii="Times New Roman" w:hAnsi="Times New Roman" w:cs="Times New Roman"/>
           <w:b/>
           <w:color w:val="2E74B5" w:themeColor="accent1" w:themeShade="BF"/>
+        </w:rPr>
+      </w:pPr>
+      <w:r>
+        <w:rPr>
+          <w:rFonts w:ascii="Times New Roman" w:hAnsi="Times New Roman" w:cs="Times New Roman"/>
+          <w:b/>
+          <w:color w:val="2E74B5" w:themeColor="accent1" w:themeShade="BF"/>
+        </w:rPr>
+        <w:t xml:space="preserve"> </w:t>
+      </w:r>
+      <w:r>
+        <w:rPr>
+          <w:rFonts w:ascii="Times New Roman" w:hAnsi="Times New Roman" w:cs="Times New Roman"/>
+          <w:b/>
+          <w:color w:val="2E74B5" w:themeColor="accent1" w:themeShade="BF"/>
+        </w:rPr>
+        <w:t>The Proposed System</w:t>
+      </w:r>
+    </w:p>
+    <w:p>
+      <w:pPr>
+        <w:ind w:left="720" w:firstLine="720"/>
+        <w:jc w:val="both"/>
+        <w:rPr>
+          <w:rFonts w:ascii="Times New Roman" w:hAnsi="Times New Roman" w:cs="Times New Roman"/>
+        </w:rPr>
+      </w:pPr>
+      <w:r>
+        <w:rPr>
+          <w:rFonts w:ascii="Times New Roman" w:hAnsi="Times New Roman" w:cs="Times New Roman"/>
           <w:sz w:val="26"/>
           <w:szCs w:val="26"/>
         </w:rPr>
-      </w:pPr>
-      <w:r>
-        <w:rPr>
-          <w:rFonts w:ascii="Times New Roman" w:hAnsi="Times New Roman" w:cs="Times New Roman"/>
-          <w:b/>
-          <w:color w:val="2E74B5" w:themeColor="accent1" w:themeShade="BF"/>
-          <w:sz w:val="26"/>
-          <w:szCs w:val="26"/>
-        </w:rPr>
-        <w:t>The Proposed System</w:t>
-      </w:r>
-    </w:p>
-    <w:p>
-      <w:pPr>
-        <w:ind w:left="720"/>
-        <w:rPr>
-          <w:rFonts w:ascii="Times New Roman" w:hAnsi="Times New Roman" w:cs="Times New Roman"/>
-          <w:sz w:val="26"/>
-          <w:szCs w:val="26"/>
-        </w:rPr>
-      </w:pPr>
-      <w:r>
-        <w:rPr>
-          <w:rFonts w:ascii="Times New Roman" w:hAnsi="Times New Roman" w:cs="Times New Roman"/>
-          <w:sz w:val="26"/>
-          <w:szCs w:val="26"/>
+        <w:t xml:space="preserve"> </w:t>
+      </w:r>
+      <w:bookmarkStart w:id="0" w:name="_GoBack"/>
+      <w:r>
+        <w:rPr>
+          <w:rFonts w:ascii="Times New Roman" w:hAnsi="Times New Roman" w:cs="Times New Roman"/>
         </w:rPr>
         <w:t xml:space="preserve">JWL includes </w:t>
       </w:r>
       <w:r>
         <w:rPr>
           <w:rFonts w:ascii="Times New Roman" w:hAnsi="Times New Roman" w:cs="Times New Roman"/>
-          <w:sz w:val="26"/>
-          <w:szCs w:val="26"/>
         </w:rPr>
         <w:t>two</w:t>
       </w:r>
       <w:r>
         <w:rPr>
           <w:rFonts w:ascii="Times New Roman" w:hAnsi="Times New Roman" w:cs="Times New Roman"/>
-          <w:sz w:val="26"/>
-          <w:szCs w:val="26"/>
         </w:rPr>
         <w:t xml:space="preserve"> parts:</w:t>
       </w:r>
@@ -587,41 +563,16 @@
           <w:ilvl w:val="1"/>
           <w:numId w:val="6"/>
         </w:numPr>
-        <w:rPr>
-          <w:rFonts w:ascii="Times New Roman" w:hAnsi="Times New Roman" w:cs="Times New Roman"/>
-          <w:sz w:val="26"/>
-          <w:szCs w:val="26"/>
-        </w:rPr>
-      </w:pPr>
-      <w:r>
-        <w:rPr>
-          <w:rFonts w:ascii="Times New Roman" w:hAnsi="Times New Roman" w:cs="Times New Roman"/>
-          <w:sz w:val="26"/>
-          <w:szCs w:val="26"/>
+        <w:jc w:val="both"/>
+        <w:rPr>
+          <w:rFonts w:ascii="Times New Roman" w:hAnsi="Times New Roman" w:cs="Times New Roman"/>
+        </w:rPr>
+      </w:pPr>
+      <w:r>
+        <w:rPr>
+          <w:rFonts w:ascii="Times New Roman" w:hAnsi="Times New Roman" w:cs="Times New Roman"/>
         </w:rPr>
         <w:t>Web Application:</w:t>
-      </w:r>
-    </w:p>
-    <w:p>
-      <w:pPr>
-        <w:pStyle w:val="ListParagraph"/>
-        <w:numPr>
-          <w:ilvl w:val="2"/>
-          <w:numId w:val="6"/>
-        </w:numPr>
-        <w:rPr>
-          <w:rFonts w:ascii="Times New Roman" w:hAnsi="Times New Roman" w:cs="Times New Roman"/>
-          <w:sz w:val="26"/>
-          <w:szCs w:val="26"/>
-        </w:rPr>
-      </w:pPr>
-      <w:r>
-        <w:rPr>
-          <w:rFonts w:ascii="Times New Roman" w:hAnsi="Times New Roman" w:cs="Times New Roman"/>
-          <w:sz w:val="26"/>
-          <w:szCs w:val="26"/>
-        </w:rPr>
-        <w:t>Web Admin: for admin/librarian to manage user accounts and books.</w:t>
       </w:r>
     </w:p>
     <w:p>
@@ -634,15 +585,30 @@
         <w:jc w:val="both"/>
         <w:rPr>
           <w:rFonts w:ascii="Times New Roman" w:hAnsi="Times New Roman" w:cs="Times New Roman"/>
-          <w:sz w:val="26"/>
-          <w:szCs w:val="26"/>
-        </w:rPr>
-      </w:pPr>
-      <w:r>
-        <w:rPr>
-          <w:rFonts w:ascii="Times New Roman" w:hAnsi="Times New Roman" w:cs="Times New Roman"/>
-          <w:sz w:val="26"/>
-          <w:szCs w:val="26"/>
+        </w:rPr>
+      </w:pPr>
+      <w:r>
+        <w:rPr>
+          <w:rFonts w:ascii="Times New Roman" w:hAnsi="Times New Roman" w:cs="Times New Roman"/>
+        </w:rPr>
+        <w:t>Web Admin: for admin/librarian to manage user accounts and books.</w:t>
+      </w:r>
+    </w:p>
+    <w:p>
+      <w:pPr>
+        <w:pStyle w:val="ListParagraph"/>
+        <w:numPr>
+          <w:ilvl w:val="2"/>
+          <w:numId w:val="6"/>
+        </w:numPr>
+        <w:jc w:val="both"/>
+        <w:rPr>
+          <w:rFonts w:ascii="Times New Roman" w:hAnsi="Times New Roman" w:cs="Times New Roman"/>
+        </w:rPr>
+      </w:pPr>
+      <w:r>
+        <w:rPr>
+          <w:rFonts w:ascii="Times New Roman" w:hAnsi="Times New Roman" w:cs="Times New Roman"/>
         </w:rPr>
         <w:t>Web User: for user to manage their own profile through browser, view borrowing books, search for wanted book, and track when a wanted book is available.</w:t>
       </w:r>
@@ -664,11 +630,10 @@
       <w:r>
         <w:rPr>
           <w:rFonts w:ascii="Times New Roman" w:hAnsi="Times New Roman" w:cs="Times New Roman"/>
-          <w:sz w:val="26"/>
-          <w:szCs w:val="26"/>
         </w:rPr>
         <w:t>Mobile Application: for user to borrow book automatically when he/she steps out of the library. Besides, Mobile Application has functions of Web User.</w:t>
       </w:r>
+      <w:bookmarkEnd w:id="0"/>
     </w:p>
     <w:p>
       <w:pPr>
@@ -686,12 +651,11 @@
           <w:ilvl w:val="3"/>
           <w:numId w:val="5"/>
         </w:numPr>
+        <w:ind w:left="1843" w:hanging="735"/>
         <w:rPr>
           <w:rFonts w:ascii="Times New Roman" w:hAnsi="Times New Roman" w:cs="Times New Roman"/>
           <w:b/>
           <w:color w:val="2E74B5" w:themeColor="accent1" w:themeShade="BF"/>
-          <w:sz w:val="26"/>
-          <w:szCs w:val="26"/>
         </w:rPr>
       </w:pPr>
       <w:r>
@@ -699,66 +663,54 @@
           <w:rFonts w:ascii="Times New Roman" w:hAnsi="Times New Roman" w:cs="Times New Roman"/>
           <w:b/>
           <w:color w:val="2E74B5" w:themeColor="accent1" w:themeShade="BF"/>
-          <w:sz w:val="26"/>
-          <w:szCs w:val="26"/>
+        </w:rPr>
+        <w:t xml:space="preserve"> </w:t>
+      </w:r>
+      <w:r>
+        <w:rPr>
+          <w:rFonts w:ascii="Times New Roman" w:hAnsi="Times New Roman" w:cs="Times New Roman"/>
+          <w:b/>
+          <w:color w:val="2E74B5" w:themeColor="accent1" w:themeShade="BF"/>
         </w:rPr>
         <w:t>Web Admin</w:t>
       </w:r>
     </w:p>
     <w:p>
       <w:pPr>
-        <w:ind w:left="2160"/>
-        <w:rPr>
-          <w:rFonts w:ascii="Times New Roman" w:hAnsi="Times New Roman" w:cs="Times New Roman"/>
-          <w:sz w:val="26"/>
-          <w:szCs w:val="26"/>
-        </w:rPr>
-      </w:pPr>
-      <w:r>
-        <w:rPr>
-          <w:rFonts w:ascii="Times New Roman" w:hAnsi="Times New Roman" w:cs="Times New Roman"/>
-          <w:sz w:val="26"/>
-          <w:szCs w:val="26"/>
-        </w:rPr>
-        <w:t>For librarians:</w:t>
+        <w:ind w:left="1843"/>
+        <w:rPr>
+          <w:rFonts w:ascii="Times New Roman" w:hAnsi="Times New Roman" w:cs="Times New Roman"/>
+        </w:rPr>
+      </w:pPr>
+      <w:r>
+        <w:rPr>
+          <w:rFonts w:ascii="Times New Roman" w:hAnsi="Times New Roman" w:cs="Times New Roman"/>
+        </w:rPr>
+        <w:t xml:space="preserve"> </w:t>
+      </w:r>
+      <w:r>
+        <w:rPr>
+          <w:rFonts w:ascii="Times New Roman" w:hAnsi="Times New Roman" w:cs="Times New Roman"/>
+        </w:rPr>
+        <w:t>For admins:</w:t>
       </w:r>
     </w:p>
     <w:p>
       <w:pPr>
         <w:pStyle w:val="ListParagraph"/>
         <w:numPr>
-          <w:ilvl w:val="1"/>
-          <w:numId w:val="20"/>
+          <w:ilvl w:val="2"/>
+          <w:numId w:val="6"/>
         </w:numPr>
-        <w:spacing w:after="160" w:line="254" w:lineRule="auto"/>
-        <w:rPr>
-          <w:rFonts w:ascii="Times New Roman" w:hAnsi="Times New Roman" w:cs="Times New Roman"/>
-        </w:rPr>
-      </w:pPr>
-      <w:r>
-        <w:rPr>
-          <w:rFonts w:ascii="Times New Roman" w:hAnsi="Times New Roman" w:cs="Times New Roman"/>
-        </w:rPr>
-        <w:t>Manage borrowers (CRUD).</w:t>
-      </w:r>
-    </w:p>
-    <w:p>
-      <w:pPr>
-        <w:pStyle w:val="ListParagraph"/>
-        <w:numPr>
-          <w:ilvl w:val="1"/>
-          <w:numId w:val="20"/>
-        </w:numPr>
-        <w:spacing w:after="160" w:line="254" w:lineRule="auto"/>
-        <w:rPr>
-          <w:rFonts w:ascii="Times New Roman" w:hAnsi="Times New Roman" w:cs="Times New Roman"/>
-        </w:rPr>
-      </w:pPr>
-      <w:r>
-        <w:rPr>
-          <w:rFonts w:ascii="Times New Roman" w:hAnsi="Times New Roman" w:cs="Times New Roman"/>
-        </w:rPr>
-        <w:t>Manage books (CRUD).</w:t>
+        <w:rPr>
+          <w:rFonts w:ascii="Times New Roman" w:hAnsi="Times New Roman" w:cs="Times New Roman"/>
+        </w:rPr>
+      </w:pPr>
+      <w:r>
+        <w:rPr>
+          <w:rFonts w:ascii="Times New Roman" w:hAnsi="Times New Roman" w:cs="Times New Roman"/>
+        </w:rPr>
+        <w:t>Manage accounts (CRUD).</w:t>
       </w:r>
     </w:p>
     <w:p>
@@ -768,12 +720,11 @@
           <w:ilvl w:val="3"/>
           <w:numId w:val="5"/>
         </w:numPr>
+        <w:ind w:left="1843" w:hanging="735"/>
         <w:rPr>
           <w:rFonts w:ascii="Times New Roman" w:hAnsi="Times New Roman" w:cs="Times New Roman"/>
           <w:b/>
           <w:color w:val="2E74B5" w:themeColor="accent1" w:themeShade="BF"/>
-          <w:sz w:val="26"/>
-          <w:szCs w:val="26"/>
         </w:rPr>
       </w:pPr>
       <w:r>
@@ -781,16 +732,148 @@
           <w:rFonts w:ascii="Times New Roman" w:hAnsi="Times New Roman" w:cs="Times New Roman"/>
           <w:b/>
           <w:color w:val="2E74B5" w:themeColor="accent1" w:themeShade="BF"/>
-          <w:sz w:val="26"/>
-          <w:szCs w:val="26"/>
-        </w:rPr>
-        <w:t>Web User</w:t>
-      </w:r>
-    </w:p>
-    <w:p>
-      <w:pPr>
+        </w:rPr>
+        <w:t xml:space="preserve"> Web User</w:t>
+      </w:r>
+    </w:p>
+    <w:p>
+      <w:pPr>
+        <w:ind w:left="1843"/>
+        <w:rPr>
+          <w:rFonts w:ascii="Times New Roman" w:hAnsi="Times New Roman" w:cs="Times New Roman"/>
+        </w:rPr>
+      </w:pPr>
+      <w:r>
+        <w:rPr>
+          <w:rFonts w:ascii="Times New Roman" w:hAnsi="Times New Roman" w:cs="Times New Roman"/>
+        </w:rPr>
+        <w:t xml:space="preserve"> </w:t>
+      </w:r>
+      <w:r>
+        <w:rPr>
+          <w:rFonts w:ascii="Times New Roman" w:hAnsi="Times New Roman" w:cs="Times New Roman"/>
+        </w:rPr>
+        <w:t>For librarians</w:t>
+      </w:r>
+      <w:r>
+        <w:rPr>
+          <w:rFonts w:ascii="Times New Roman" w:hAnsi="Times New Roman" w:cs="Times New Roman"/>
+        </w:rPr>
+        <w:t>:</w:t>
+      </w:r>
+    </w:p>
+    <w:p>
+      <w:pPr>
+        <w:pStyle w:val="ListParagraph"/>
+        <w:numPr>
+          <w:ilvl w:val="2"/>
+          <w:numId w:val="6"/>
+        </w:numPr>
+        <w:rPr>
+          <w:rFonts w:ascii="Times New Roman" w:hAnsi="Times New Roman" w:cs="Times New Roman"/>
+          <w:b/>
+          <w:color w:val="2E74B5" w:themeColor="accent1" w:themeShade="BF"/>
+        </w:rPr>
+      </w:pPr>
+      <w:r>
+        <w:rPr>
+          <w:rFonts w:ascii="Times New Roman" w:hAnsi="Times New Roman" w:cs="Times New Roman"/>
+        </w:rPr>
+        <w:t>Manage borrowers (CRUD)</w:t>
+      </w:r>
+      <w:r>
+        <w:rPr>
+          <w:rFonts w:ascii="Times New Roman" w:hAnsi="Times New Roman" w:cs="Times New Roman"/>
+        </w:rPr>
+        <w:t>.</w:t>
+      </w:r>
+    </w:p>
+    <w:p>
+      <w:pPr>
+        <w:pStyle w:val="ListParagraph"/>
+        <w:numPr>
+          <w:ilvl w:val="2"/>
+          <w:numId w:val="6"/>
+        </w:numPr>
+        <w:rPr>
+          <w:rFonts w:ascii="Times New Roman" w:hAnsi="Times New Roman" w:cs="Times New Roman"/>
+          <w:b/>
+          <w:color w:val="2E74B5" w:themeColor="accent1" w:themeShade="BF"/>
+        </w:rPr>
+      </w:pPr>
+      <w:r>
+        <w:rPr>
+          <w:rFonts w:ascii="Times New Roman" w:hAnsi="Times New Roman" w:cs="Times New Roman"/>
+        </w:rPr>
+        <w:t>Man</w:t>
+      </w:r>
+      <w:r>
+        <w:rPr>
+          <w:rFonts w:ascii="Times New Roman" w:hAnsi="Times New Roman" w:cs="Times New Roman"/>
+        </w:rPr>
+        <w:t>a</w:t>
+      </w:r>
+      <w:r>
+        <w:rPr>
+          <w:rFonts w:ascii="Times New Roman" w:hAnsi="Times New Roman" w:cs="Times New Roman"/>
+        </w:rPr>
+        <w:t>ge books (CRUD).</w:t>
+      </w:r>
+    </w:p>
+    <w:p>
+      <w:pPr>
+        <w:rPr>
+          <w:rFonts w:ascii="Times New Roman" w:hAnsi="Times New Roman" w:cs="Times New Roman"/>
+          <w:b/>
+          <w:color w:val="2E74B5" w:themeColor="accent1" w:themeShade="BF"/>
+        </w:rPr>
+      </w:pPr>
+    </w:p>
+    <w:p>
+      <w:pPr>
+        <w:pStyle w:val="ListParagraph"/>
+        <w:numPr>
+          <w:ilvl w:val="3"/>
+          <w:numId w:val="5"/>
+        </w:numPr>
+        <w:ind w:left="1843" w:hanging="735"/>
+        <w:rPr>
+          <w:rFonts w:ascii="Times New Roman" w:hAnsi="Times New Roman" w:cs="Times New Roman"/>
+          <w:b/>
+          <w:color w:val="2E74B5" w:themeColor="accent1" w:themeShade="BF"/>
+        </w:rPr>
+      </w:pPr>
+      <w:r>
+        <w:rPr>
+          <w:rFonts w:ascii="Times New Roman" w:hAnsi="Times New Roman" w:cs="Times New Roman"/>
+          <w:b/>
+          <w:color w:val="2E74B5" w:themeColor="accent1" w:themeShade="BF"/>
+        </w:rPr>
+        <w:t xml:space="preserve"> Mobile Application</w:t>
+      </w:r>
+    </w:p>
+    <w:p>
+      <w:pPr>
+        <w:ind w:left="1843"/>
+        <w:rPr>
+          <w:rFonts w:ascii="Times New Roman" w:eastAsiaTheme="minorEastAsia" w:hAnsi="Times New Roman" w:cs="Times New Roman"/>
+        </w:rPr>
+      </w:pPr>
+      <w:r>
+        <w:rPr>
+          <w:rFonts w:ascii="Times New Roman" w:eastAsiaTheme="minorEastAsia" w:hAnsi="Times New Roman" w:cs="Times New Roman"/>
+        </w:rPr>
+        <w:t>There will be 2 applications which will be used by borrowers and emulators. The mobile applications included functions as below:</w:t>
+      </w:r>
+    </w:p>
+    <w:p>
+      <w:pPr>
+        <w:pStyle w:val="ListParagraph"/>
+        <w:numPr>
+          <w:ilvl w:val="0"/>
+          <w:numId w:val="21"/>
+        </w:numPr>
         <w:spacing w:after="160" w:line="254" w:lineRule="auto"/>
-        <w:ind w:left="1440" w:firstLine="720"/>
         <w:rPr>
           <w:rFonts w:ascii="Times New Roman" w:eastAsiaTheme="minorEastAsia" w:hAnsi="Times New Roman" w:cs="Times New Roman"/>
         </w:rPr>
@@ -803,9 +886,7 @@
       </w:r>
       <w:r>
         <w:rPr>
-          <w:rFonts w:ascii="Times New Roman" w:eastAsia="Times New Roman" w:hAnsi="Times New Roman" w:cs="Times New Roman"/>
-          <w:bCs/>
-          <w:color w:val="000000" w:themeColor="text1"/>
+          <w:rFonts w:ascii="Times New Roman" w:eastAsiaTheme="minorEastAsia" w:hAnsi="Times New Roman" w:cs="Times New Roman"/>
         </w:rPr>
         <w:t>borrowers:</w:t>
       </w:r>
@@ -819,15 +900,14 @@
         </w:numPr>
         <w:spacing w:after="160" w:line="254" w:lineRule="auto"/>
         <w:rPr>
-          <w:rFonts w:ascii="Times New Roman" w:eastAsia="Cambria" w:hAnsi="Times New Roman" w:cs="Times New Roman"/>
-          <w:b/>
-        </w:rPr>
-      </w:pPr>
-      <w:r>
-        <w:rPr>
-          <w:rFonts w:ascii="Times New Roman" w:hAnsi="Times New Roman" w:cs="Times New Roman"/>
-        </w:rPr>
-        <w:t xml:space="preserve">Activate for a new account. </w:t>
+          <w:rFonts w:ascii="Times New Roman" w:eastAsiaTheme="minorEastAsia" w:hAnsi="Times New Roman" w:cs="Times New Roman"/>
+        </w:rPr>
+      </w:pPr>
+      <w:r>
+        <w:rPr>
+          <w:rFonts w:ascii="Times New Roman" w:eastAsiaTheme="minorEastAsia" w:hAnsi="Times New Roman" w:cs="Times New Roman"/>
+        </w:rPr>
+        <w:t>Make NFC connection.</w:t>
       </w:r>
     </w:p>
     <w:p>
@@ -839,7 +919,7 @@
         </w:numPr>
         <w:spacing w:after="160" w:line="254" w:lineRule="auto"/>
         <w:rPr>
-          <w:rFonts w:ascii="Times New Roman" w:hAnsi="Times New Roman" w:cs="Times New Roman"/>
+          <w:rFonts w:ascii="Times New Roman" w:eastAsia="Cambria" w:hAnsi="Times New Roman" w:cs="Times New Roman"/>
           <w:b/>
         </w:rPr>
       </w:pPr>
@@ -847,7 +927,19 @@
         <w:rPr>
           <w:rFonts w:ascii="Times New Roman" w:hAnsi="Times New Roman" w:cs="Times New Roman"/>
         </w:rPr>
-        <w:t>Manage user’s information.</w:t>
+        <w:t xml:space="preserve">Show </w:t>
+      </w:r>
+      <w:r>
+        <w:rPr>
+          <w:rFonts w:ascii="Times New Roman" w:hAnsi="Times New Roman" w:cs="Times New Roman"/>
+        </w:rPr>
+        <w:t>QR Code</w:t>
+      </w:r>
+      <w:r>
+        <w:rPr>
+          <w:rFonts w:ascii="Times New Roman" w:hAnsi="Times New Roman" w:cs="Times New Roman"/>
+        </w:rPr>
+        <w:t>.</w:t>
       </w:r>
     </w:p>
     <w:p>
@@ -867,7 +959,7 @@
         <w:rPr>
           <w:rFonts w:ascii="Times New Roman" w:hAnsi="Times New Roman" w:cs="Times New Roman"/>
         </w:rPr>
-        <w:t>Search books, add to wish list.</w:t>
+        <w:t>Manage user’s information.</w:t>
       </w:r>
     </w:p>
     <w:p>
@@ -887,96 +979,176 @@
         <w:rPr>
           <w:rFonts w:ascii="Times New Roman" w:hAnsi="Times New Roman" w:cs="Times New Roman"/>
         </w:rPr>
-        <w:t>Track borrowed list of books.</w:t>
-      </w:r>
-    </w:p>
-    <w:p>
-      <w:pPr>
-        <w:ind w:left="2160"/>
-        <w:rPr>
-          <w:rFonts w:ascii="Times New Roman" w:hAnsi="Times New Roman" w:cs="Times New Roman"/>
-          <w:b/>
-          <w:color w:val="2E74B5" w:themeColor="accent1" w:themeShade="BF"/>
-          <w:sz w:val="26"/>
-          <w:szCs w:val="26"/>
-        </w:rPr>
-      </w:pPr>
+        <w:t>Search books.</w:t>
+      </w:r>
+      <w:r>
+        <w:rPr>
+          <w:rFonts w:ascii="Times New Roman" w:hAnsi="Times New Roman" w:cs="Times New Roman"/>
+        </w:rPr>
+        <w:t xml:space="preserve"> </w:t>
+      </w:r>
     </w:p>
     <w:p>
       <w:pPr>
         <w:pStyle w:val="ListParagraph"/>
         <w:numPr>
-          <w:ilvl w:val="3"/>
-          <w:numId w:val="5"/>
+          <w:ilvl w:val="1"/>
+          <w:numId w:val="21"/>
         </w:numPr>
+        <w:spacing w:after="160" w:line="254" w:lineRule="auto"/>
         <w:rPr>
           <w:rFonts w:ascii="Times New Roman" w:hAnsi="Times New Roman" w:cs="Times New Roman"/>
           <w:b/>
-          <w:color w:val="2E74B5" w:themeColor="accent1" w:themeShade="BF"/>
-          <w:sz w:val="26"/>
-          <w:szCs w:val="26"/>
-        </w:rPr>
-      </w:pPr>
-      <w:r>
+        </w:rPr>
+      </w:pPr>
+      <w:r>
+        <w:rPr>
+          <w:rFonts w:ascii="Times New Roman" w:hAnsi="Times New Roman" w:cs="Times New Roman"/>
+        </w:rPr>
+        <w:t>A</w:t>
+      </w:r>
+      <w:r>
+        <w:rPr>
+          <w:rFonts w:ascii="Times New Roman" w:hAnsi="Times New Roman" w:cs="Times New Roman"/>
+        </w:rPr>
+        <w:t>dd</w:t>
+      </w:r>
+      <w:r>
+        <w:rPr>
+          <w:rFonts w:ascii="Times New Roman" w:hAnsi="Times New Roman" w:cs="Times New Roman"/>
+        </w:rPr>
+        <w:t xml:space="preserve"> book</w:t>
+      </w:r>
+      <w:r>
+        <w:rPr>
+          <w:rFonts w:ascii="Times New Roman" w:hAnsi="Times New Roman" w:cs="Times New Roman"/>
+        </w:rPr>
+        <w:t>s</w:t>
+      </w:r>
+      <w:r>
+        <w:rPr>
+          <w:rFonts w:ascii="Times New Roman" w:hAnsi="Times New Roman" w:cs="Times New Roman"/>
+        </w:rPr>
+        <w:t xml:space="preserve"> </w:t>
+      </w:r>
+      <w:r>
+        <w:rPr>
+          <w:rFonts w:ascii="Times New Roman" w:hAnsi="Times New Roman" w:cs="Times New Roman"/>
+        </w:rPr>
+        <w:t>to wish list.</w:t>
+      </w:r>
+    </w:p>
+    <w:p>
+      <w:pPr>
+        <w:pStyle w:val="ListParagraph"/>
+        <w:numPr>
+          <w:ilvl w:val="1"/>
+          <w:numId w:val="21"/>
+        </w:numPr>
+        <w:spacing w:after="160" w:line="254" w:lineRule="auto"/>
         <w:rPr>
           <w:rFonts w:ascii="Times New Roman" w:hAnsi="Times New Roman" w:cs="Times New Roman"/>
           <w:b/>
-          <w:color w:val="2E74B5" w:themeColor="accent1" w:themeShade="BF"/>
-          <w:sz w:val="26"/>
-          <w:szCs w:val="26"/>
+        </w:rPr>
+      </w:pPr>
+      <w:r>
+        <w:rPr>
+          <w:rFonts w:ascii="Times New Roman" w:hAnsi="Times New Roman" w:cs="Times New Roman"/>
         </w:rPr>
         <w:lastRenderedPageBreak/>
-        <w:t>Mobile Application</w:t>
+        <w:t xml:space="preserve">Track </w:t>
+      </w:r>
+      <w:r>
+        <w:rPr>
+          <w:rFonts w:ascii="Times New Roman" w:hAnsi="Times New Roman" w:cs="Times New Roman"/>
+        </w:rPr>
+        <w:t xml:space="preserve">list of </w:t>
+      </w:r>
+      <w:r>
+        <w:rPr>
+          <w:rFonts w:ascii="Times New Roman" w:hAnsi="Times New Roman" w:cs="Times New Roman"/>
+        </w:rPr>
+        <w:t>borrowed books.</w:t>
       </w:r>
     </w:p>
     <w:p>
       <w:pPr>
         <w:pStyle w:val="ListParagraph"/>
+        <w:numPr>
+          <w:ilvl w:val="1"/>
+          <w:numId w:val="21"/>
+        </w:numPr>
+        <w:spacing w:after="160" w:line="254" w:lineRule="auto"/>
         <w:rPr>
           <w:rFonts w:ascii="Times New Roman" w:hAnsi="Times New Roman" w:cs="Times New Roman"/>
           <w:b/>
-          <w:color w:val="2E74B5" w:themeColor="accent1" w:themeShade="BF"/>
-          <w:sz w:val="26"/>
-          <w:szCs w:val="26"/>
-        </w:rPr>
-      </w:pPr>
-    </w:p>
-    <w:p>
-      <w:pPr>
-        <w:ind w:left="2052"/>
-        <w:rPr>
-          <w:rFonts w:ascii="Times New Roman" w:eastAsiaTheme="minorEastAsia" w:hAnsi="Times New Roman" w:cs="Times New Roman"/>
-        </w:rPr>
-      </w:pPr>
-      <w:r>
-        <w:rPr>
-          <w:rFonts w:ascii="Times New Roman" w:eastAsiaTheme="minorEastAsia" w:hAnsi="Times New Roman" w:cs="Times New Roman"/>
-        </w:rPr>
-        <w:t xml:space="preserve">There will be 2 applications which will be used by </w:t>
-      </w:r>
-      <w:r>
-        <w:rPr>
-          <w:rFonts w:ascii="Times New Roman" w:eastAsiaTheme="minorEastAsia" w:hAnsi="Times New Roman" w:cs="Times New Roman"/>
-        </w:rPr>
-        <w:t>borrowers</w:t>
-      </w:r>
-      <w:r>
-        <w:rPr>
-          <w:rFonts w:ascii="Times New Roman" w:eastAsiaTheme="minorEastAsia" w:hAnsi="Times New Roman" w:cs="Times New Roman"/>
-        </w:rPr>
-        <w:t xml:space="preserve"> and emulator</w:t>
-      </w:r>
-      <w:r>
-        <w:rPr>
-          <w:rFonts w:ascii="Times New Roman" w:eastAsiaTheme="minorEastAsia" w:hAnsi="Times New Roman" w:cs="Times New Roman"/>
-        </w:rPr>
-        <w:t>s</w:t>
-      </w:r>
-      <w:r>
-        <w:rPr>
-          <w:rFonts w:ascii="Times New Roman" w:eastAsiaTheme="minorEastAsia" w:hAnsi="Times New Roman" w:cs="Times New Roman"/>
-        </w:rPr>
-        <w:t>. The mobile applications included functions as below:</w:t>
+        </w:rPr>
+      </w:pPr>
+      <w:r>
+        <w:rPr>
+          <w:rFonts w:ascii="Times New Roman" w:hAnsi="Times New Roman" w:cs="Times New Roman"/>
+        </w:rPr>
+        <w:t xml:space="preserve">Notify user about: </w:t>
+      </w:r>
+    </w:p>
+    <w:p>
+      <w:pPr>
+        <w:pStyle w:val="ListParagraph"/>
+        <w:numPr>
+          <w:ilvl w:val="2"/>
+          <w:numId w:val="21"/>
+        </w:numPr>
+        <w:spacing w:after="160" w:line="254" w:lineRule="auto"/>
+        <w:rPr>
+          <w:rFonts w:ascii="Times New Roman" w:hAnsi="Times New Roman" w:cs="Times New Roman"/>
+          <w:b/>
+        </w:rPr>
+      </w:pPr>
+      <w:r>
+        <w:rPr>
+          <w:rFonts w:ascii="Times New Roman" w:hAnsi="Times New Roman" w:cs="Times New Roman"/>
+        </w:rPr>
+        <w:t>Borrowed books.</w:t>
+      </w:r>
+    </w:p>
+    <w:p>
+      <w:pPr>
+        <w:pStyle w:val="ListParagraph"/>
+        <w:numPr>
+          <w:ilvl w:val="2"/>
+          <w:numId w:val="21"/>
+        </w:numPr>
+        <w:spacing w:after="160" w:line="254" w:lineRule="auto"/>
+        <w:rPr>
+          <w:rFonts w:ascii="Times New Roman" w:hAnsi="Times New Roman" w:cs="Times New Roman"/>
+          <w:b/>
+        </w:rPr>
+      </w:pPr>
+      <w:r>
+        <w:rPr>
+          <w:rFonts w:ascii="Times New Roman" w:hAnsi="Times New Roman" w:cs="Times New Roman"/>
+        </w:rPr>
+        <w:t>Book return date.</w:t>
+      </w:r>
+    </w:p>
+    <w:p>
+      <w:pPr>
+        <w:pStyle w:val="ListParagraph"/>
+        <w:numPr>
+          <w:ilvl w:val="2"/>
+          <w:numId w:val="21"/>
+        </w:numPr>
+        <w:spacing w:after="160" w:line="254" w:lineRule="auto"/>
+        <w:rPr>
+          <w:rFonts w:ascii="Times New Roman" w:hAnsi="Times New Roman" w:cs="Times New Roman"/>
+          <w:b/>
+        </w:rPr>
+      </w:pPr>
+      <w:r>
+        <w:rPr>
+          <w:rFonts w:ascii="Times New Roman" w:hAnsi="Times New Roman" w:cs="Times New Roman"/>
+        </w:rPr>
+        <w:t>Available books in user’s wish list.</w:t>
       </w:r>
     </w:p>
     <w:p>
@@ -987,7 +1159,6 @@
           <w:numId w:val="21"/>
         </w:numPr>
         <w:spacing w:after="160" w:line="254" w:lineRule="auto"/>
-        <w:ind w:left="2880"/>
         <w:rPr>
           <w:rFonts w:ascii="Times New Roman" w:eastAsiaTheme="minorEastAsia" w:hAnsi="Times New Roman" w:cs="Times New Roman"/>
         </w:rPr>
@@ -996,13 +1167,19 @@
         <w:rPr>
           <w:rFonts w:ascii="Times New Roman" w:eastAsiaTheme="minorEastAsia" w:hAnsi="Times New Roman" w:cs="Times New Roman"/>
         </w:rPr>
-        <w:t xml:space="preserve">For </w:t>
+        <w:t>For emulator</w:t>
       </w:r>
       <w:r>
         <w:rPr>
           <w:rFonts w:ascii="Times New Roman" w:eastAsiaTheme="minorEastAsia" w:hAnsi="Times New Roman" w:cs="Times New Roman"/>
         </w:rPr>
-        <w:t>borrowers:</w:t>
+        <w:t>s</w:t>
+      </w:r>
+      <w:r>
+        <w:rPr>
+          <w:rFonts w:ascii="Times New Roman" w:eastAsiaTheme="minorEastAsia" w:hAnsi="Times New Roman" w:cs="Times New Roman"/>
+        </w:rPr>
+        <w:t>:</w:t>
       </w:r>
     </w:p>
     <w:p>
@@ -1022,7 +1199,7 @@
         <w:rPr>
           <w:rFonts w:ascii="Times New Roman" w:hAnsi="Times New Roman" w:cs="Times New Roman"/>
         </w:rPr>
-        <w:t xml:space="preserve">Activate for a new account. </w:t>
+        <w:t>Read NFC, QR code.</w:t>
       </w:r>
     </w:p>
     <w:p>
@@ -1034,7 +1211,7 @@
         </w:numPr>
         <w:spacing w:after="160" w:line="254" w:lineRule="auto"/>
         <w:rPr>
-          <w:rFonts w:ascii="Times New Roman" w:eastAsia="Cambria" w:hAnsi="Times New Roman" w:cs="Times New Roman"/>
+          <w:rFonts w:ascii="Times New Roman" w:hAnsi="Times New Roman" w:cs="Times New Roman"/>
           <w:b/>
         </w:rPr>
       </w:pPr>
@@ -1042,139 +1219,19 @@
         <w:rPr>
           <w:rFonts w:ascii="Times New Roman" w:hAnsi="Times New Roman" w:cs="Times New Roman"/>
         </w:rPr>
-        <w:t>Show barcode.</w:t>
-      </w:r>
-    </w:p>
-    <w:p>
-      <w:pPr>
-        <w:pStyle w:val="ListParagraph"/>
-        <w:numPr>
-          <w:ilvl w:val="1"/>
-          <w:numId w:val="21"/>
-        </w:numPr>
-        <w:spacing w:after="160" w:line="254" w:lineRule="auto"/>
-        <w:rPr>
-          <w:rFonts w:ascii="Times New Roman" w:hAnsi="Times New Roman" w:cs="Times New Roman"/>
-          <w:b/>
-        </w:rPr>
-      </w:pPr>
-      <w:r>
-        <w:rPr>
-          <w:rFonts w:ascii="Times New Roman" w:hAnsi="Times New Roman" w:cs="Times New Roman"/>
-        </w:rPr>
-        <w:t>Manage user’s information.</w:t>
-      </w:r>
-    </w:p>
-    <w:p>
-      <w:pPr>
-        <w:pStyle w:val="ListParagraph"/>
-        <w:numPr>
-          <w:ilvl w:val="1"/>
-          <w:numId w:val="21"/>
-        </w:numPr>
-        <w:spacing w:after="160" w:line="254" w:lineRule="auto"/>
-        <w:rPr>
-          <w:rFonts w:ascii="Times New Roman" w:hAnsi="Times New Roman" w:cs="Times New Roman"/>
-          <w:b/>
-        </w:rPr>
-      </w:pPr>
-      <w:r>
-        <w:rPr>
-          <w:rFonts w:ascii="Times New Roman" w:hAnsi="Times New Roman" w:cs="Times New Roman"/>
-        </w:rPr>
-        <w:t>Search books, add to wish list.</w:t>
-      </w:r>
-    </w:p>
-    <w:p>
-      <w:pPr>
-        <w:pStyle w:val="ListParagraph"/>
-        <w:numPr>
-          <w:ilvl w:val="1"/>
-          <w:numId w:val="21"/>
-        </w:numPr>
-        <w:spacing w:after="160" w:line="254" w:lineRule="auto"/>
-        <w:rPr>
-          <w:rFonts w:ascii="Times New Roman" w:hAnsi="Times New Roman" w:cs="Times New Roman"/>
-          <w:b/>
-        </w:rPr>
-      </w:pPr>
-      <w:r>
-        <w:rPr>
-          <w:rFonts w:ascii="Times New Roman" w:hAnsi="Times New Roman" w:cs="Times New Roman"/>
-        </w:rPr>
-        <w:t>Track borrowed list of books.</w:t>
-      </w:r>
-    </w:p>
-    <w:p>
-      <w:pPr>
-        <w:pStyle w:val="ListParagraph"/>
-        <w:numPr>
-          <w:ilvl w:val="0"/>
-          <w:numId w:val="21"/>
-        </w:numPr>
-        <w:spacing w:after="160" w:line="254" w:lineRule="auto"/>
-        <w:ind w:left="2880"/>
-        <w:rPr>
-          <w:rFonts w:ascii="Times New Roman" w:eastAsiaTheme="minorEastAsia" w:hAnsi="Times New Roman" w:cs="Times New Roman"/>
-        </w:rPr>
-      </w:pPr>
-      <w:r>
-        <w:rPr>
-          <w:rFonts w:ascii="Times New Roman" w:eastAsiaTheme="minorEastAsia" w:hAnsi="Times New Roman" w:cs="Times New Roman"/>
-        </w:rPr>
-        <w:t>For emulator</w:t>
-      </w:r>
-      <w:r>
-        <w:rPr>
-          <w:rFonts w:ascii="Times New Roman" w:eastAsiaTheme="minorEastAsia" w:hAnsi="Times New Roman" w:cs="Times New Roman"/>
-        </w:rPr>
-        <w:t>s</w:t>
-      </w:r>
-      <w:r>
-        <w:rPr>
-          <w:rFonts w:ascii="Times New Roman" w:eastAsiaTheme="minorEastAsia" w:hAnsi="Times New Roman" w:cs="Times New Roman"/>
-        </w:rPr>
-        <w:t>:</w:t>
-      </w:r>
-    </w:p>
-    <w:p>
-      <w:pPr>
-        <w:pStyle w:val="ListParagraph"/>
-        <w:numPr>
-          <w:ilvl w:val="1"/>
-          <w:numId w:val="21"/>
-        </w:numPr>
-        <w:spacing w:after="160" w:line="254" w:lineRule="auto"/>
-        <w:rPr>
-          <w:rFonts w:ascii="Times New Roman" w:eastAsia="Cambria" w:hAnsi="Times New Roman" w:cs="Times New Roman"/>
-          <w:b/>
-        </w:rPr>
-      </w:pPr>
-      <w:r>
-        <w:rPr>
-          <w:rFonts w:ascii="Times New Roman" w:hAnsi="Times New Roman" w:cs="Times New Roman"/>
-        </w:rPr>
-        <w:t>Read NFC, QR code.</w:t>
-      </w:r>
-    </w:p>
-    <w:p>
-      <w:pPr>
-        <w:pStyle w:val="ListParagraph"/>
-        <w:numPr>
-          <w:ilvl w:val="1"/>
-          <w:numId w:val="21"/>
-        </w:numPr>
-        <w:spacing w:after="160" w:line="254" w:lineRule="auto"/>
-        <w:rPr>
-          <w:rFonts w:ascii="Times New Roman" w:hAnsi="Times New Roman" w:cs="Times New Roman"/>
-          <w:b/>
-        </w:rPr>
-      </w:pPr>
-      <w:r>
-        <w:rPr>
-          <w:rFonts w:ascii="Times New Roman" w:hAnsi="Times New Roman" w:cs="Times New Roman"/>
-        </w:rPr>
-        <w:t>Verify users.</w:t>
+        <w:t xml:space="preserve">Verify </w:t>
+      </w:r>
+      <w:r>
+        <w:rPr>
+          <w:rFonts w:ascii="Times New Roman" w:hAnsi="Times New Roman" w:cs="Times New Roman"/>
+        </w:rPr>
+        <w:t>borrowers</w:t>
+      </w:r>
+      <w:r>
+        <w:rPr>
+          <w:rFonts w:ascii="Times New Roman" w:hAnsi="Times New Roman" w:cs="Times New Roman"/>
+        </w:rPr>
+        <w:t>.</w:t>
       </w:r>
     </w:p>
     <w:p>
@@ -1233,25 +1290,7 @@
         <w:rPr>
           <w:rFonts w:ascii="Times New Roman" w:hAnsi="Times New Roman" w:cs="Times New Roman"/>
         </w:rPr>
-        <w:t xml:space="preserve">The system is mostly built based on real processes of </w:t>
-      </w:r>
-      <w:r>
-        <w:rPr>
-          <w:rFonts w:ascii="Times New Roman" w:hAnsi="Times New Roman" w:cs="Times New Roman"/>
-        </w:rPr>
-        <w:t xml:space="preserve">library management. </w:t>
-      </w:r>
-      <w:r>
-        <w:rPr>
-          <w:rFonts w:ascii="Times New Roman" w:hAnsi="Times New Roman" w:cs="Times New Roman"/>
-        </w:rPr>
-        <w:t>Our main target is improving the current process and makes i</w:t>
-      </w:r>
-      <w:r>
-        <w:rPr>
-          <w:rFonts w:ascii="Times New Roman" w:hAnsi="Times New Roman" w:cs="Times New Roman"/>
-        </w:rPr>
-        <w:t>t more convenient and efficient.</w:t>
+        <w:t>The system is mostly built based on real processes of library management. Our main target is improving the current process and makes it more convenient and efficient.</w:t>
       </w:r>
     </w:p>
     <w:p>
@@ -1271,19 +1310,7 @@
         <w:rPr>
           <w:rFonts w:ascii="Times New Roman" w:hAnsi="Times New Roman" w:cs="Times New Roman"/>
         </w:rPr>
-        <w:t xml:space="preserve">Any </w:t>
-      </w:r>
-      <w:r>
-        <w:rPr>
-          <w:rFonts w:ascii="Times New Roman" w:hAnsi="Times New Roman" w:cs="Times New Roman"/>
-        </w:rPr>
-        <w:t>library</w:t>
-      </w:r>
-      <w:r>
-        <w:rPr>
-          <w:rFonts w:ascii="Times New Roman" w:hAnsi="Times New Roman" w:cs="Times New Roman"/>
-        </w:rPr>
-        <w:t xml:space="preserve"> which deployed this system must set up devices to operate, includes:</w:t>
+        <w:t>Any library which deployed this system must set up devices to operate, includes:</w:t>
       </w:r>
     </w:p>
     <w:p>
@@ -1303,19 +1330,7 @@
         <w:rPr>
           <w:rFonts w:ascii="Times New Roman" w:hAnsi="Times New Roman" w:cs="Times New Roman"/>
         </w:rPr>
-        <w:t xml:space="preserve">Emulator can read a </w:t>
-      </w:r>
-      <w:r>
-        <w:rPr>
-          <w:rFonts w:ascii="Times New Roman" w:hAnsi="Times New Roman" w:cs="Times New Roman"/>
-        </w:rPr>
-        <w:t>mobile device with NFC supporting</w:t>
-      </w:r>
-      <w:r>
-        <w:rPr>
-          <w:rFonts w:ascii="Times New Roman" w:hAnsi="Times New Roman" w:cs="Times New Roman"/>
-        </w:rPr>
-        <w:t>, with internet connection.</w:t>
+        <w:t>Emulator can read a mobile device with NFC supporting, with internet connection.</w:t>
       </w:r>
     </w:p>
     <w:p>
@@ -1410,31 +1425,7 @@
         <w:rPr>
           <w:rFonts w:ascii="Times New Roman" w:hAnsi="Times New Roman" w:cs="Times New Roman"/>
         </w:rPr>
-        <w:t xml:space="preserve">Android mobile application for </w:t>
-      </w:r>
-      <w:r>
-        <w:rPr>
-          <w:rFonts w:ascii="Times New Roman" w:hAnsi="Times New Roman" w:cs="Times New Roman"/>
-        </w:rPr>
-        <w:t>borrowers</w:t>
-      </w:r>
-      <w:r>
-        <w:rPr>
-          <w:rFonts w:ascii="Times New Roman" w:hAnsi="Times New Roman" w:cs="Times New Roman"/>
-        </w:rPr>
-        <w:t xml:space="preserve"> and for emulator</w:t>
-      </w:r>
-      <w:r>
-        <w:rPr>
-          <w:rFonts w:ascii="Times New Roman" w:hAnsi="Times New Roman" w:cs="Times New Roman"/>
-        </w:rPr>
-        <w:t>s</w:t>
-      </w:r>
-      <w:r>
-        <w:rPr>
-          <w:rFonts w:ascii="Times New Roman" w:hAnsi="Times New Roman" w:cs="Times New Roman"/>
-        </w:rPr>
-        <w:t>.</w:t>
+        <w:t>Android mobile application for borrowers and for emulators.</w:t>
       </w:r>
     </w:p>
     <w:p>
@@ -1498,15 +1489,7 @@
         <w:rPr>
           <w:rFonts w:ascii="Times New Roman" w:eastAsiaTheme="minorEastAsia" w:hAnsi="Times New Roman" w:cs="Times New Roman"/>
         </w:rPr>
-        <w:t>With further research and developm</w:t>
-      </w:r>
-      <w:bookmarkStart w:id="0" w:name="_GoBack"/>
-      <w:bookmarkEnd w:id="0"/>
-      <w:r>
-        <w:rPr>
-          <w:rFonts w:ascii="Times New Roman" w:eastAsiaTheme="minorEastAsia" w:hAnsi="Times New Roman" w:cs="Times New Roman"/>
-        </w:rPr>
-        <w:t>ent, the system can apply the following features:</w:t>
+        <w:t>With further research and development, the system can apply the following features:</w:t>
       </w:r>
     </w:p>
     <w:p>
@@ -1525,49 +1508,31 @@
         <w:rPr>
           <w:rFonts w:ascii="Times New Roman" w:eastAsiaTheme="minorEastAsia" w:hAnsi="Times New Roman" w:cs="Times New Roman"/>
         </w:rPr>
-        <w:t>Library</w:t>
+        <w:t>Library can place RFID</w:t>
       </w:r>
       <w:r>
         <w:rPr>
           <w:rFonts w:ascii="Times New Roman" w:eastAsiaTheme="minorEastAsia" w:hAnsi="Times New Roman" w:cs="Times New Roman"/>
         </w:rPr>
-        <w:t xml:space="preserve"> can place </w:t>
+        <w:t xml:space="preserve"> reader</w:t>
       </w:r>
       <w:r>
         <w:rPr>
           <w:rFonts w:ascii="Times New Roman" w:eastAsiaTheme="minorEastAsia" w:hAnsi="Times New Roman" w:cs="Times New Roman"/>
         </w:rPr>
-        <w:t>RFID</w:t>
+        <w:t xml:space="preserve"> </w:t>
       </w:r>
       <w:r>
         <w:rPr>
           <w:rFonts w:ascii="Times New Roman" w:eastAsiaTheme="minorEastAsia" w:hAnsi="Times New Roman" w:cs="Times New Roman"/>
         </w:rPr>
-        <w:t xml:space="preserve"> reader</w:t>
+        <w:t xml:space="preserve">and iBeacon </w:t>
       </w:r>
       <w:r>
         <w:rPr>
           <w:rFonts w:ascii="Times New Roman" w:eastAsiaTheme="minorEastAsia" w:hAnsi="Times New Roman" w:cs="Times New Roman"/>
         </w:rPr>
-        <w:t xml:space="preserve"> </w:t>
-      </w:r>
-      <w:r>
-        <w:rPr>
-          <w:rFonts w:ascii="Times New Roman" w:eastAsiaTheme="minorEastAsia" w:hAnsi="Times New Roman" w:cs="Times New Roman"/>
-        </w:rPr>
-        <w:t xml:space="preserve">and iBeacon </w:t>
-      </w:r>
-      <w:r>
-        <w:rPr>
-          <w:rFonts w:ascii="Times New Roman" w:eastAsiaTheme="minorEastAsia" w:hAnsi="Times New Roman" w:cs="Times New Roman"/>
-        </w:rPr>
-        <w:t xml:space="preserve">at </w:t>
-      </w:r>
-      <w:r>
-        <w:rPr>
-          <w:rFonts w:ascii="Times New Roman" w:eastAsiaTheme="minorEastAsia" w:hAnsi="Times New Roman" w:cs="Times New Roman"/>
-        </w:rPr>
-        <w:t>the gate</w:t>
+        <w:t>at the gate</w:t>
       </w:r>
       <w:r>
         <w:rPr>
@@ -1742,7 +1707,6 @@
       <w:tblPr>
         <w:tblStyle w:val="PlainTable11"/>
         <w:tblW w:w="4574" w:type="pct"/>
-        <w:tblInd w:w="0" w:type="dxa"/>
         <w:tblLook w:val="04A0" w:firstRow="1" w:lastRow="0" w:firstColumn="1" w:lastColumn="0" w:noHBand="0" w:noVBand="1"/>
       </w:tblPr>
       <w:tblGrid>
@@ -1890,21 +1854,7 @@
               <w:rPr>
                 <w:rFonts w:ascii="Times New Roman" w:hAnsi="Times New Roman" w:cs="Times New Roman"/>
               </w:rPr>
-              <w:t xml:space="preserve">Cable, Wi-Fi (4 </w:t>
-            </w:r>
-            <w:proofErr w:type="spellStart"/>
-            <w:r>
-              <w:rPr>
-                <w:rFonts w:ascii="Times New Roman" w:hAnsi="Times New Roman" w:cs="Times New Roman"/>
-              </w:rPr>
-              <w:t>Mbps</w:t>
-            </w:r>
-            <w:proofErr w:type="spellEnd"/>
-            <w:r>
-              <w:rPr>
-                <w:rFonts w:ascii="Times New Roman" w:hAnsi="Times New Roman" w:cs="Times New Roman"/>
-              </w:rPr>
-              <w:t>)</w:t>
+              <w:t>Cable, Wi-Fi (4 Mbps)</w:t>
             </w:r>
           </w:p>
         </w:tc>
@@ -1931,21 +1881,7 @@
               <w:rPr>
                 <w:rFonts w:ascii="Times New Roman" w:hAnsi="Times New Roman" w:cs="Times New Roman"/>
               </w:rPr>
-              <w:t xml:space="preserve">Cable, Wi-Fi (8 </w:t>
-            </w:r>
-            <w:proofErr w:type="spellStart"/>
-            <w:r>
-              <w:rPr>
-                <w:rFonts w:ascii="Times New Roman" w:hAnsi="Times New Roman" w:cs="Times New Roman"/>
-              </w:rPr>
-              <w:t>Mbps</w:t>
-            </w:r>
-            <w:proofErr w:type="spellEnd"/>
-            <w:r>
-              <w:rPr>
-                <w:rFonts w:ascii="Times New Roman" w:hAnsi="Times New Roman" w:cs="Times New Roman"/>
-              </w:rPr>
-              <w:t xml:space="preserve">) </w:t>
+              <w:t xml:space="preserve">Cable, Wi-Fi (8 Mbps) </w:t>
             </w:r>
           </w:p>
         </w:tc>
@@ -2295,7 +2231,6 @@
       <w:tblPr>
         <w:tblStyle w:val="PlainTable111"/>
         <w:tblW w:w="8463" w:type="dxa"/>
-        <w:tblInd w:w="0" w:type="dxa"/>
         <w:tblLook w:val="04A0" w:firstRow="1" w:lastRow="0" w:firstColumn="1" w:lastColumn="0" w:noHBand="0" w:noVBand="1"/>
       </w:tblPr>
       <w:tblGrid>
@@ -2331,7 +2266,6 @@
               <w:rPr>
                 <w:rFonts w:ascii="Times New Roman" w:eastAsia="Cambria" w:hAnsi="Times New Roman"/>
               </w:rPr>
-              <w:lastRenderedPageBreak/>
               <w:t>Android</w:t>
             </w:r>
           </w:p>
@@ -2447,21 +2381,7 @@
               <w:rPr>
                 <w:rFonts w:ascii="Times New Roman" w:eastAsia="Cambria" w:hAnsi="Times New Roman"/>
               </w:rPr>
-              <w:t xml:space="preserve">Wi-Fi or 3G (1 </w:t>
-            </w:r>
-            <w:proofErr w:type="spellStart"/>
-            <w:r>
-              <w:rPr>
-                <w:rFonts w:ascii="Times New Roman" w:eastAsia="Cambria" w:hAnsi="Times New Roman"/>
-              </w:rPr>
-              <w:t>Mbps</w:t>
-            </w:r>
-            <w:proofErr w:type="spellEnd"/>
-            <w:r>
-              <w:rPr>
-                <w:rFonts w:ascii="Times New Roman" w:eastAsia="Cambria" w:hAnsi="Times New Roman"/>
-              </w:rPr>
-              <w:t>)</w:t>
+              <w:t>Wi-Fi or 3G (1 Mbps)</w:t>
             </w:r>
           </w:p>
         </w:tc>
@@ -2488,21 +2408,7 @@
               <w:rPr>
                 <w:rFonts w:ascii="Times New Roman" w:eastAsia="Cambria" w:hAnsi="Times New Roman"/>
               </w:rPr>
-              <w:t xml:space="preserve">Wi-Fi or 3G (8 </w:t>
-            </w:r>
-            <w:proofErr w:type="spellStart"/>
-            <w:r>
-              <w:rPr>
-                <w:rFonts w:ascii="Times New Roman" w:eastAsia="Cambria" w:hAnsi="Times New Roman"/>
-              </w:rPr>
-              <w:t>Mbps</w:t>
-            </w:r>
-            <w:proofErr w:type="spellEnd"/>
-            <w:r>
-              <w:rPr>
-                <w:rFonts w:ascii="Times New Roman" w:eastAsia="Cambria" w:hAnsi="Times New Roman"/>
-              </w:rPr>
-              <w:t>)</w:t>
+              <w:t>Wi-Fi or 3G (8 Mbps)</w:t>
             </w:r>
           </w:p>
         </w:tc>
@@ -2617,6 +2523,7 @@
               <w:rPr>
                 <w:rFonts w:ascii="Times New Roman" w:eastAsia="Cambria" w:hAnsi="Times New Roman"/>
               </w:rPr>
+              <w:lastRenderedPageBreak/>
               <w:t>Mobile Processor</w:t>
             </w:r>
           </w:p>
@@ -3018,7 +2925,6 @@
       <w:tblPr>
         <w:tblStyle w:val="PlainTable111"/>
         <w:tblW w:w="8463" w:type="dxa"/>
-        <w:tblInd w:w="0" w:type="dxa"/>
         <w:tblLook w:val="04A0" w:firstRow="1" w:lastRow="0" w:firstColumn="1" w:lastColumn="0" w:noHBand="0" w:noVBand="1"/>
       </w:tblPr>
       <w:tblGrid>
@@ -3169,21 +3075,7 @@
               <w:rPr>
                 <w:rFonts w:ascii="Times New Roman" w:eastAsia="Cambria" w:hAnsi="Times New Roman"/>
               </w:rPr>
-              <w:t xml:space="preserve">Wi-Fi or 3G (1 </w:t>
-            </w:r>
-            <w:proofErr w:type="spellStart"/>
-            <w:r>
-              <w:rPr>
-                <w:rFonts w:ascii="Times New Roman" w:eastAsia="Cambria" w:hAnsi="Times New Roman"/>
-              </w:rPr>
-              <w:t>Mbps</w:t>
-            </w:r>
-            <w:proofErr w:type="spellEnd"/>
-            <w:r>
-              <w:rPr>
-                <w:rFonts w:ascii="Times New Roman" w:eastAsia="Cambria" w:hAnsi="Times New Roman"/>
-              </w:rPr>
-              <w:t>)</w:t>
+              <w:t>Wi-Fi or 3G (1 Mbps)</w:t>
             </w:r>
           </w:p>
         </w:tc>
@@ -3210,21 +3102,7 @@
               <w:rPr>
                 <w:rFonts w:ascii="Times New Roman" w:eastAsia="Cambria" w:hAnsi="Times New Roman"/>
               </w:rPr>
-              <w:t xml:space="preserve">Wi-Fi or 3G (8 </w:t>
-            </w:r>
-            <w:proofErr w:type="spellStart"/>
-            <w:r>
-              <w:rPr>
-                <w:rFonts w:ascii="Times New Roman" w:eastAsia="Cambria" w:hAnsi="Times New Roman"/>
-              </w:rPr>
-              <w:t>Mbps</w:t>
-            </w:r>
-            <w:proofErr w:type="spellEnd"/>
-            <w:r>
-              <w:rPr>
-                <w:rFonts w:ascii="Times New Roman" w:eastAsia="Cambria" w:hAnsi="Times New Roman"/>
-              </w:rPr>
-              <w:t>)</w:t>
+              <w:t>Wi-Fi or 3G (8 Mbps)</w:t>
             </w:r>
           </w:p>
         </w:tc>
@@ -3697,7 +3575,6 @@
       <w:tblPr>
         <w:tblStyle w:val="PlainTable11"/>
         <w:tblW w:w="4541" w:type="pct"/>
-        <w:tblInd w:w="0" w:type="dxa"/>
         <w:tblLook w:val="04A0" w:firstRow="1" w:lastRow="0" w:firstColumn="1" w:lastColumn="0" w:noHBand="0" w:noVBand="1"/>
       </w:tblPr>
       <w:tblGrid>
@@ -4715,6 +4592,7 @@
         <w:rPr>
           <w:rFonts w:ascii="Times New Roman" w:hAnsi="Times New Roman" w:cs="Times New Roman"/>
         </w:rPr>
+        <w:lastRenderedPageBreak/>
         <w:t>This model is simple and easy to understand and use. It is easy to manage due to the rigidity of the model – each phase has specific deliverables and a review process. In this model phases are processed and completed one at a time.</w:t>
       </w:r>
     </w:p>
@@ -4731,7 +4609,6 @@
       <w:r>
         <w:rPr>
           <w:noProof/>
-          <w:lang w:val="vi-VN" w:eastAsia="vi-VN"/>
         </w:rPr>
         <w:drawing>
           <wp:inline distT="0" distB="0" distL="0" distR="0" wp14:anchorId="7E88D4B6" wp14:editId="6AB35CCF">
@@ -4966,7 +4843,6 @@
       <w:tblPr>
         <w:tblStyle w:val="PlainTable11"/>
         <w:tblW w:w="8694" w:type="dxa"/>
-        <w:tblInd w:w="0" w:type="dxa"/>
         <w:tblLook w:val="04A0" w:firstRow="1" w:lastRow="0" w:firstColumn="1" w:lastColumn="0" w:noHBand="0" w:noVBand="1"/>
       </w:tblPr>
       <w:tblGrid>
@@ -5673,7 +5549,6 @@
               <w:rPr>
                 <w:rFonts w:ascii="Times New Roman" w:hAnsi="Times New Roman" w:cs="Times New Roman"/>
               </w:rPr>
-              <w:lastRenderedPageBreak/>
               <w:t>3</w:t>
             </w:r>
           </w:p>
@@ -5723,8 +5598,16 @@
               <w:rPr>
                 <w:rFonts w:ascii="Times New Roman" w:hAnsi="Times New Roman" w:cs="Times New Roman"/>
               </w:rPr>
-              <w:t xml:space="preserve"> Anh</w:t>
-            </w:r>
+              <w:t xml:space="preserve"> </w:t>
+            </w:r>
+            <w:proofErr w:type="spellStart"/>
+            <w:r>
+              <w:rPr>
+                <w:rFonts w:ascii="Times New Roman" w:hAnsi="Times New Roman" w:cs="Times New Roman"/>
+              </w:rPr>
+              <w:t>Anh</w:t>
+            </w:r>
+            <w:proofErr w:type="spellEnd"/>
           </w:p>
         </w:tc>
         <w:tc>
@@ -5926,6 +5809,7 @@
               <w:rPr>
                 <w:rFonts w:ascii="Times New Roman" w:hAnsi="Times New Roman" w:cs="Times New Roman"/>
               </w:rPr>
+              <w:lastRenderedPageBreak/>
               <w:t>Create test plan</w:t>
             </w:r>
           </w:p>
@@ -6020,6 +5904,7 @@
               <w:rPr>
                 <w:rFonts w:ascii="Times New Roman" w:hAnsi="Times New Roman" w:cs="Times New Roman"/>
               </w:rPr>
+              <w:lastRenderedPageBreak/>
               <w:t>4</w:t>
             </w:r>
           </w:p>
@@ -6415,7 +6300,6 @@
       <w:tblPr>
         <w:tblStyle w:val="PlainTable11"/>
         <w:tblW w:w="0" w:type="auto"/>
-        <w:tblInd w:w="0" w:type="dxa"/>
         <w:tblLook w:val="04A0" w:firstRow="1" w:lastRow="0" w:firstColumn="1" w:lastColumn="0" w:noHBand="0" w:noVBand="1"/>
       </w:tblPr>
       <w:tblGrid>
@@ -6938,7 +6822,6 @@
       <w:tblPr>
         <w:tblStyle w:val="PlainTable11"/>
         <w:tblW w:w="0" w:type="auto"/>
-        <w:tblInd w:w="0" w:type="dxa"/>
         <w:tblLook w:val="04A0" w:firstRow="1" w:lastRow="0" w:firstColumn="1" w:lastColumn="0" w:noHBand="0" w:noVBand="1"/>
       </w:tblPr>
       <w:tblGrid>
@@ -7572,7 +7455,6 @@
       <w:tblPr>
         <w:tblStyle w:val="PlainTable11"/>
         <w:tblW w:w="4900" w:type="pct"/>
-        <w:tblInd w:w="0" w:type="dxa"/>
         <w:tblLook w:val="04A0" w:firstRow="1" w:lastRow="0" w:firstColumn="1" w:lastColumn="0" w:noHBand="0" w:noVBand="1"/>
       </w:tblPr>
       <w:tblGrid>
@@ -7972,13 +7854,7 @@
               <w:rPr>
                 <w:rFonts w:ascii="Times New Roman" w:hAnsi="Times New Roman" w:cs="Times New Roman"/>
               </w:rPr>
-              <w:t xml:space="preserve">- </w:t>
-            </w:r>
-            <w:r>
-              <w:rPr>
-                <w:rFonts w:ascii="Times New Roman" w:hAnsi="Times New Roman" w:cs="Times New Roman"/>
-              </w:rPr>
-              <w:t>Unclear project scope.</w:t>
+              <w:t>- Unclear project scope.</w:t>
             </w:r>
           </w:p>
         </w:tc>
@@ -8261,13 +8137,7 @@
               <w:rPr>
                 <w:rFonts w:ascii="Times New Roman" w:hAnsi="Times New Roman" w:cs="Times New Roman"/>
               </w:rPr>
-              <w:t xml:space="preserve">- </w:t>
-            </w:r>
-            <w:r>
-              <w:rPr>
-                <w:rFonts w:ascii="Times New Roman" w:hAnsi="Times New Roman" w:cs="Times New Roman"/>
-              </w:rPr>
-              <w:t>Unclear project scope.</w:t>
+              <w:t>- Unclear project scope.</w:t>
             </w:r>
           </w:p>
         </w:tc>
@@ -8811,7 +8681,6 @@
       <w:tblPr>
         <w:tblStyle w:val="PlainTable11"/>
         <w:tblW w:w="4674" w:type="pct"/>
-        <w:tblInd w:w="0" w:type="dxa"/>
         <w:tblLook w:val="04A0" w:firstRow="1" w:lastRow="0" w:firstColumn="1" w:lastColumn="0" w:noHBand="0" w:noVBand="1"/>
       </w:tblPr>
       <w:tblGrid>
@@ -9628,7 +9497,6 @@
       <w:tblPr>
         <w:tblStyle w:val="PlainTable11"/>
         <w:tblW w:w="4674" w:type="pct"/>
-        <w:tblInd w:w="0" w:type="dxa"/>
         <w:tblLook w:val="04A0" w:firstRow="1" w:lastRow="0" w:firstColumn="1" w:lastColumn="0" w:noHBand="0" w:noVBand="1"/>
       </w:tblPr>
       <w:tblGrid>
@@ -10451,7 +10319,6 @@
       <w:tblPr>
         <w:tblStyle w:val="PlainTable11"/>
         <w:tblW w:w="4674" w:type="pct"/>
-        <w:tblInd w:w="0" w:type="dxa"/>
         <w:tblLook w:val="04A0" w:firstRow="1" w:lastRow="0" w:firstColumn="1" w:lastColumn="0" w:noHBand="0" w:noVBand="1"/>
       </w:tblPr>
       <w:tblGrid>
@@ -11241,7 +11108,6 @@
       <w:tblPr>
         <w:tblStyle w:val="PlainTable11"/>
         <w:tblW w:w="4674" w:type="pct"/>
-        <w:tblInd w:w="0" w:type="dxa"/>
         <w:tblLook w:val="04A0" w:firstRow="1" w:lastRow="0" w:firstColumn="1" w:lastColumn="0" w:noHBand="0" w:noVBand="1"/>
       </w:tblPr>
       <w:tblGrid>
@@ -12142,8 +12008,8 @@
 </file>
 
 <file path=word/numbering.xml><?xml version="1.0" encoding="utf-8"?>
-<w:numbering xmlns:wpc="http://schemas.microsoft.com/office/word/2010/wordprocessingCanvas" xmlns:cx="http://schemas.microsoft.com/office/drawing/2014/chartex" xmlns:cx1="http://schemas.microsoft.com/office/drawing/2015/9/8/chartex" xmlns:cx2="http://schemas.microsoft.com/office/drawing/2015/10/21/chartex" xmlns:cx3="http://schemas.microsoft.com/office/drawing/2016/5/9/chartex" xmlns:cx4="http://schemas.microsoft.com/office/drawing/2016/5/10/chartex" xmlns:cx5="http://schemas.microsoft.com/office/drawing/2016/5/11/chartex" xmlns:mc="http://schemas.openxmlformats.org/markup-compatibility/2006" xmlns:o="urn:schemas-microsoft-com:office:office" xmlns:r="http://schemas.openxmlformats.org/officeDocument/2006/relationships" xmlns:m="http://schemas.openxmlformats.org/officeDocument/2006/math" xmlns:v="urn:schemas-microsoft-com:vml" xmlns:wp14="http://schemas.microsoft.com/office/word/2010/wordprocessingDrawing" xmlns:wp="http://schemas.openxmlformats.org/drawingml/2006/wordprocessingDrawing" xmlns:w10="urn:schemas-microsoft-com:office:word" xmlns:w="http://schemas.openxmlformats.org/wordprocessingml/2006/main" xmlns:w14="http://schemas.microsoft.com/office/word/2010/wordml" xmlns:w15="http://schemas.microsoft.com/office/word/2012/wordml" xmlns:w16se="http://schemas.microsoft.com/office/word/2015/wordml/symex" xmlns:wpg="http://schemas.microsoft.com/office/word/2010/wordprocessingGroup" xmlns:wpi="http://schemas.microsoft.com/office/word/2010/wordprocessingInk" xmlns:wne="http://schemas.microsoft.com/office/word/2006/wordml" xmlns:wps="http://schemas.microsoft.com/office/word/2010/wordprocessingShape" mc:Ignorable="w14 w15 w16se wp14">
-  <w:abstractNum w:abstractNumId="0" w15:restartNumberingAfterBreak="0">
+<w:numbering xmlns:wpc="http://schemas.microsoft.com/office/word/2010/wordprocessingCanvas" xmlns:mo="http://schemas.microsoft.com/office/mac/office/2008/main" xmlns:mc="http://schemas.openxmlformats.org/markup-compatibility/2006" xmlns:mv="urn:schemas-microsoft-com:mac:vml" xmlns:o="urn:schemas-microsoft-com:office:office" xmlns:r="http://schemas.openxmlformats.org/officeDocument/2006/relationships" xmlns:m="http://schemas.openxmlformats.org/officeDocument/2006/math" xmlns:v="urn:schemas-microsoft-com:vml" xmlns:wp14="http://schemas.microsoft.com/office/word/2010/wordprocessingDrawing" xmlns:wp="http://schemas.openxmlformats.org/drawingml/2006/wordprocessingDrawing" xmlns:w10="urn:schemas-microsoft-com:office:word" xmlns:w="http://schemas.openxmlformats.org/wordprocessingml/2006/main" xmlns:w14="http://schemas.microsoft.com/office/word/2010/wordml" xmlns:w15="http://schemas.microsoft.com/office/word/2012/wordml" xmlns:wpg="http://schemas.microsoft.com/office/word/2010/wordprocessingGroup" xmlns:wpi="http://schemas.microsoft.com/office/word/2010/wordprocessingInk" xmlns:wne="http://schemas.microsoft.com/office/word/2006/wordml" xmlns:wps="http://schemas.microsoft.com/office/word/2010/wordprocessingShape" mc:Ignorable="w14 w15 wp14">
+  <w:abstractNum w:abstractNumId="0">
     <w:nsid w:val="0CD16BFA"/>
     <w:multiLevelType w:val="hybridMultilevel"/>
     <w:tmpl w:val="3356CF14"/>
@@ -12266,10 +12132,10 @@
       </w:rPr>
     </w:lvl>
   </w:abstractNum>
-  <w:abstractNum w:abstractNumId="1" w15:restartNumberingAfterBreak="0">
+  <w:abstractNum w:abstractNumId="1">
     <w:nsid w:val="1F315268"/>
     <w:multiLevelType w:val="hybridMultilevel"/>
-    <w:tmpl w:val="81CC0D5A"/>
+    <w:tmpl w:val="D786BDC8"/>
     <w:lvl w:ilvl="0" w:tplc="7F5E9F04">
       <w:start w:val="1"/>
       <w:numFmt w:val="bullet"/>
@@ -12282,7 +12148,7 @@
         <w:rFonts w:ascii="Cambria" w:eastAsiaTheme="minorHAnsi" w:hAnsi="Cambria" w:cs="Cambria" w:hint="default"/>
       </w:rPr>
     </w:lvl>
-    <w:lvl w:ilvl="1" w:tplc="04090003">
+    <w:lvl w:ilvl="1" w:tplc="1E6EE7A4">
       <w:start w:val="1"/>
       <w:numFmt w:val="bullet"/>
       <w:lvlText w:val="o"/>
@@ -12292,6 +12158,7 @@
       </w:pPr>
       <w:rPr>
         <w:rFonts w:ascii="Courier New" w:hAnsi="Courier New" w:cs="Courier New" w:hint="default"/>
+        <w:color w:val="auto"/>
       </w:rPr>
     </w:lvl>
     <w:lvl w:ilvl="2" w:tplc="04090005">
@@ -12379,7 +12246,7 @@
       </w:rPr>
     </w:lvl>
   </w:abstractNum>
-  <w:abstractNum w:abstractNumId="2" w15:restartNumberingAfterBreak="0">
+  <w:abstractNum w:abstractNumId="2">
     <w:nsid w:val="250B407D"/>
     <w:multiLevelType w:val="multilevel"/>
     <w:tmpl w:val="0409001F"/>
@@ -12465,7 +12332,7 @@
       </w:pPr>
     </w:lvl>
   </w:abstractNum>
-  <w:abstractNum w:abstractNumId="3" w15:restartNumberingAfterBreak="0">
+  <w:abstractNum w:abstractNumId="3">
     <w:nsid w:val="31694FEB"/>
     <w:multiLevelType w:val="hybridMultilevel"/>
     <w:tmpl w:val="EC1478A8"/>
@@ -12577,7 +12444,7 @@
       </w:rPr>
     </w:lvl>
   </w:abstractNum>
-  <w:abstractNum w:abstractNumId="4" w15:restartNumberingAfterBreak="0">
+  <w:abstractNum w:abstractNumId="4">
     <w:nsid w:val="34055F4E"/>
     <w:multiLevelType w:val="multilevel"/>
     <w:tmpl w:val="0B504BF2"/>
@@ -12690,7 +12557,7 @@
       </w:rPr>
     </w:lvl>
   </w:abstractNum>
-  <w:abstractNum w:abstractNumId="5" w15:restartNumberingAfterBreak="0">
+  <w:abstractNum w:abstractNumId="5">
     <w:nsid w:val="37B443C3"/>
     <w:multiLevelType w:val="hybridMultilevel"/>
     <w:tmpl w:val="C4128814"/>
@@ -12813,7 +12680,7 @@
       </w:rPr>
     </w:lvl>
   </w:abstractNum>
-  <w:abstractNum w:abstractNumId="6" w15:restartNumberingAfterBreak="0">
+  <w:abstractNum w:abstractNumId="6">
     <w:nsid w:val="3BB26512"/>
     <w:multiLevelType w:val="hybridMultilevel"/>
     <w:tmpl w:val="6794351E"/>
@@ -12902,7 +12769,7 @@
       </w:pPr>
     </w:lvl>
   </w:abstractNum>
-  <w:abstractNum w:abstractNumId="7" w15:restartNumberingAfterBreak="0">
+  <w:abstractNum w:abstractNumId="7">
     <w:nsid w:val="3CB411FE"/>
     <w:multiLevelType w:val="hybridMultilevel"/>
     <w:tmpl w:val="EDD6B1F6"/>
@@ -13024,7 +12891,7 @@
       </w:rPr>
     </w:lvl>
   </w:abstractNum>
-  <w:abstractNum w:abstractNumId="8" w15:restartNumberingAfterBreak="0">
+  <w:abstractNum w:abstractNumId="8">
     <w:nsid w:val="458549FC"/>
     <w:multiLevelType w:val="hybridMultilevel"/>
     <w:tmpl w:val="04D2631C"/>
@@ -13147,7 +13014,7 @@
       </w:rPr>
     </w:lvl>
   </w:abstractNum>
-  <w:abstractNum w:abstractNumId="9" w15:restartNumberingAfterBreak="0">
+  <w:abstractNum w:abstractNumId="9">
     <w:nsid w:val="4F181FA4"/>
     <w:multiLevelType w:val="hybridMultilevel"/>
     <w:tmpl w:val="FB544C98"/>
@@ -13259,7 +13126,7 @@
       </w:rPr>
     </w:lvl>
   </w:abstractNum>
-  <w:abstractNum w:abstractNumId="10" w15:restartNumberingAfterBreak="0">
+  <w:abstractNum w:abstractNumId="10">
     <w:nsid w:val="56250DFF"/>
     <w:multiLevelType w:val="hybridMultilevel"/>
     <w:tmpl w:val="5F580F52"/>
@@ -13371,7 +13238,7 @@
       </w:rPr>
     </w:lvl>
   </w:abstractNum>
-  <w:abstractNum w:abstractNumId="11" w15:restartNumberingAfterBreak="0">
+  <w:abstractNum w:abstractNumId="11">
     <w:nsid w:val="62BF08D8"/>
     <w:multiLevelType w:val="hybridMultilevel"/>
     <w:tmpl w:val="BA92012E"/>
@@ -13484,7 +13351,7 @@
       </w:rPr>
     </w:lvl>
   </w:abstractNum>
-  <w:abstractNum w:abstractNumId="12" w15:restartNumberingAfterBreak="0">
+  <w:abstractNum w:abstractNumId="12">
     <w:nsid w:val="692C157F"/>
     <w:multiLevelType w:val="hybridMultilevel"/>
     <w:tmpl w:val="D4B226E0"/>
@@ -13596,7 +13463,7 @@
       </w:rPr>
     </w:lvl>
   </w:abstractNum>
-  <w:abstractNum w:abstractNumId="13" w15:restartNumberingAfterBreak="0">
+  <w:abstractNum w:abstractNumId="13">
     <w:nsid w:val="699D05EE"/>
     <w:multiLevelType w:val="hybridMultilevel"/>
     <w:tmpl w:val="82464A34"/>
@@ -13685,7 +13552,7 @@
       </w:pPr>
     </w:lvl>
   </w:abstractNum>
-  <w:abstractNum w:abstractNumId="14" w15:restartNumberingAfterBreak="0">
+  <w:abstractNum w:abstractNumId="14">
     <w:nsid w:val="6A521B02"/>
     <w:multiLevelType w:val="hybridMultilevel"/>
     <w:tmpl w:val="4ABEE1FA"/>
@@ -13774,10 +13641,10 @@
       </w:pPr>
     </w:lvl>
   </w:abstractNum>
-  <w:abstractNum w:abstractNumId="15" w15:restartNumberingAfterBreak="0">
+  <w:abstractNum w:abstractNumId="15">
     <w:nsid w:val="6CA82D01"/>
     <w:multiLevelType w:val="hybridMultilevel"/>
-    <w:tmpl w:val="17D8FA1A"/>
+    <w:tmpl w:val="56FA4AEA"/>
     <w:lvl w:ilvl="0" w:tplc="6338BFA8">
       <w:start w:val="1"/>
       <w:numFmt w:val="bullet"/>
@@ -13802,7 +13669,7 @@
         <w:rFonts w:ascii="Courier New" w:hAnsi="Courier New" w:cs="Courier New" w:hint="default"/>
       </w:rPr>
     </w:lvl>
-    <w:lvl w:ilvl="2" w:tplc="04090005">
+    <w:lvl w:ilvl="2" w:tplc="88082168">
       <w:start w:val="1"/>
       <w:numFmt w:val="bullet"/>
       <w:lvlText w:val=""/>
@@ -13812,9 +13679,10 @@
       </w:pPr>
       <w:rPr>
         <w:rFonts w:ascii="Wingdings" w:hAnsi="Wingdings" w:hint="default"/>
-      </w:rPr>
-    </w:lvl>
-    <w:lvl w:ilvl="3" w:tplc="04090001" w:tentative="1">
+        <w:color w:val="auto"/>
+      </w:rPr>
+    </w:lvl>
+    <w:lvl w:ilvl="3" w:tplc="04090001">
       <w:start w:val="1"/>
       <w:numFmt w:val="bullet"/>
       <w:lvlText w:val=""/>
@@ -13887,7 +13755,7 @@
       </w:rPr>
     </w:lvl>
   </w:abstractNum>
-  <w:abstractNum w:abstractNumId="16" w15:restartNumberingAfterBreak="0">
+  <w:abstractNum w:abstractNumId="16">
     <w:nsid w:val="70A52ED1"/>
     <w:multiLevelType w:val="hybridMultilevel"/>
     <w:tmpl w:val="4314B594"/>
@@ -14000,7 +13868,7 @@
       </w:rPr>
     </w:lvl>
   </w:abstractNum>
-  <w:abstractNum w:abstractNumId="17" w15:restartNumberingAfterBreak="0">
+  <w:abstractNum w:abstractNumId="17">
     <w:nsid w:val="777B6EA9"/>
     <w:multiLevelType w:val="hybridMultilevel"/>
     <w:tmpl w:val="3092CDF2"/>
@@ -14113,7 +13981,7 @@
       </w:rPr>
     </w:lvl>
   </w:abstractNum>
-  <w:abstractNum w:abstractNumId="18" w15:restartNumberingAfterBreak="0">
+  <w:abstractNum w:abstractNumId="18">
     <w:nsid w:val="794C1DEE"/>
     <w:multiLevelType w:val="hybridMultilevel"/>
     <w:tmpl w:val="D7E6523C"/>
@@ -14122,7 +13990,7 @@
       <w:lvlText w:val="-"/>
       <w:lvlJc w:val="left"/>
       <w:pPr>
-        <w:ind w:left="3240" w:hanging="360"/>
+        <w:ind w:left="2520" w:hanging="360"/>
       </w:pPr>
       <w:rPr>
         <w:rFonts w:ascii="Times New Roman" w:eastAsia="Times New Roman" w:hAnsi="Times New Roman" w:cs="Times New Roman" w:hint="default"/>
@@ -14134,7 +14002,7 @@
       <w:lvlText w:val="o"/>
       <w:lvlJc w:val="left"/>
       <w:pPr>
-        <w:ind w:left="3960" w:hanging="360"/>
+        <w:ind w:left="3240" w:hanging="360"/>
       </w:pPr>
       <w:rPr>
         <w:rFonts w:ascii="Courier New" w:hAnsi="Courier New" w:cs="Courier New" w:hint="default"/>
@@ -14146,7 +14014,7 @@
       <w:lvlText w:val=""/>
       <w:lvlJc w:val="left"/>
       <w:pPr>
-        <w:ind w:left="4680" w:hanging="360"/>
+        <w:ind w:left="3960" w:hanging="360"/>
       </w:pPr>
       <w:rPr>
         <w:rFonts w:ascii="Wingdings" w:hAnsi="Wingdings" w:hint="default"/>
@@ -14158,7 +14026,7 @@
       <w:lvlText w:val=""/>
       <w:lvlJc w:val="left"/>
       <w:pPr>
-        <w:ind w:left="5400" w:hanging="360"/>
+        <w:ind w:left="4680" w:hanging="360"/>
       </w:pPr>
       <w:rPr>
         <w:rFonts w:ascii="Symbol" w:hAnsi="Symbol" w:hint="default"/>
@@ -14170,7 +14038,7 @@
       <w:lvlText w:val="o"/>
       <w:lvlJc w:val="left"/>
       <w:pPr>
-        <w:ind w:left="6120" w:hanging="360"/>
+        <w:ind w:left="5400" w:hanging="360"/>
       </w:pPr>
       <w:rPr>
         <w:rFonts w:ascii="Courier New" w:hAnsi="Courier New" w:cs="Courier New" w:hint="default"/>
@@ -14182,7 +14050,7 @@
       <w:lvlText w:val=""/>
       <w:lvlJc w:val="left"/>
       <w:pPr>
-        <w:ind w:left="6840" w:hanging="360"/>
+        <w:ind w:left="6120" w:hanging="360"/>
       </w:pPr>
       <w:rPr>
         <w:rFonts w:ascii="Wingdings" w:hAnsi="Wingdings" w:hint="default"/>
@@ -14194,7 +14062,7 @@
       <w:lvlText w:val=""/>
       <w:lvlJc w:val="left"/>
       <w:pPr>
-        <w:ind w:left="7560" w:hanging="360"/>
+        <w:ind w:left="6840" w:hanging="360"/>
       </w:pPr>
       <w:rPr>
         <w:rFonts w:ascii="Symbol" w:hAnsi="Symbol" w:hint="default"/>
@@ -14206,7 +14074,7 @@
       <w:lvlText w:val="o"/>
       <w:lvlJc w:val="left"/>
       <w:pPr>
-        <w:ind w:left="8280" w:hanging="360"/>
+        <w:ind w:left="7560" w:hanging="360"/>
       </w:pPr>
       <w:rPr>
         <w:rFonts w:ascii="Courier New" w:hAnsi="Courier New" w:cs="Courier New" w:hint="default"/>
@@ -14218,14 +14086,14 @@
       <w:lvlText w:val=""/>
       <w:lvlJc w:val="left"/>
       <w:pPr>
-        <w:ind w:left="9000" w:hanging="360"/>
+        <w:ind w:left="8280" w:hanging="360"/>
       </w:pPr>
       <w:rPr>
         <w:rFonts w:ascii="Wingdings" w:hAnsi="Wingdings" w:hint="default"/>
       </w:rPr>
     </w:lvl>
   </w:abstractNum>
-  <w:abstractNum w:abstractNumId="19" w15:restartNumberingAfterBreak="0">
+  <w:abstractNum w:abstractNumId="19">
     <w:nsid w:val="79E77560"/>
     <w:multiLevelType w:val="hybridMultilevel"/>
     <w:tmpl w:val="48E8473C"/>
@@ -14383,129 +14251,39 @@
   </w:num>
   <w:num w:numId="12">
     <w:abstractNumId w:val="3"/>
-    <w:lvlOverride w:ilvl="0"/>
-    <w:lvlOverride w:ilvl="1"/>
-    <w:lvlOverride w:ilvl="2"/>
-    <w:lvlOverride w:ilvl="3"/>
-    <w:lvlOverride w:ilvl="4"/>
-    <w:lvlOverride w:ilvl="5"/>
-    <w:lvlOverride w:ilvl="6"/>
-    <w:lvlOverride w:ilvl="7"/>
-    <w:lvlOverride w:ilvl="8"/>
   </w:num>
   <w:num w:numId="13">
     <w:abstractNumId w:val="16"/>
-    <w:lvlOverride w:ilvl="0"/>
-    <w:lvlOverride w:ilvl="1"/>
-    <w:lvlOverride w:ilvl="2"/>
-    <w:lvlOverride w:ilvl="3"/>
-    <w:lvlOverride w:ilvl="4"/>
-    <w:lvlOverride w:ilvl="5"/>
-    <w:lvlOverride w:ilvl="6"/>
-    <w:lvlOverride w:ilvl="7"/>
-    <w:lvlOverride w:ilvl="8"/>
   </w:num>
   <w:num w:numId="14">
     <w:abstractNumId w:val="5"/>
-    <w:lvlOverride w:ilvl="0"/>
-    <w:lvlOverride w:ilvl="1"/>
-    <w:lvlOverride w:ilvl="2"/>
-    <w:lvlOverride w:ilvl="3"/>
-    <w:lvlOverride w:ilvl="4"/>
-    <w:lvlOverride w:ilvl="5"/>
-    <w:lvlOverride w:ilvl="6"/>
-    <w:lvlOverride w:ilvl="7"/>
-    <w:lvlOverride w:ilvl="8"/>
   </w:num>
   <w:num w:numId="15">
     <w:abstractNumId w:val="8"/>
-    <w:lvlOverride w:ilvl="0"/>
-    <w:lvlOverride w:ilvl="1"/>
-    <w:lvlOverride w:ilvl="2"/>
-    <w:lvlOverride w:ilvl="3"/>
-    <w:lvlOverride w:ilvl="4"/>
-    <w:lvlOverride w:ilvl="5"/>
-    <w:lvlOverride w:ilvl="6"/>
-    <w:lvlOverride w:ilvl="7"/>
-    <w:lvlOverride w:ilvl="8"/>
   </w:num>
   <w:num w:numId="16">
     <w:abstractNumId w:val="0"/>
-    <w:lvlOverride w:ilvl="0"/>
-    <w:lvlOverride w:ilvl="1"/>
-    <w:lvlOverride w:ilvl="2"/>
-    <w:lvlOverride w:ilvl="3"/>
-    <w:lvlOverride w:ilvl="4"/>
-    <w:lvlOverride w:ilvl="5"/>
-    <w:lvlOverride w:ilvl="6"/>
-    <w:lvlOverride w:ilvl="7"/>
-    <w:lvlOverride w:ilvl="8"/>
   </w:num>
   <w:num w:numId="17">
     <w:abstractNumId w:val="19"/>
-    <w:lvlOverride w:ilvl="0"/>
-    <w:lvlOverride w:ilvl="1"/>
-    <w:lvlOverride w:ilvl="2"/>
-    <w:lvlOverride w:ilvl="3"/>
-    <w:lvlOverride w:ilvl="4"/>
-    <w:lvlOverride w:ilvl="5"/>
-    <w:lvlOverride w:ilvl="6"/>
-    <w:lvlOverride w:ilvl="7"/>
-    <w:lvlOverride w:ilvl="8"/>
   </w:num>
   <w:num w:numId="18">
     <w:abstractNumId w:val="7"/>
-    <w:lvlOverride w:ilvl="0"/>
-    <w:lvlOverride w:ilvl="1"/>
-    <w:lvlOverride w:ilvl="2"/>
-    <w:lvlOverride w:ilvl="3"/>
-    <w:lvlOverride w:ilvl="4"/>
-    <w:lvlOverride w:ilvl="5"/>
-    <w:lvlOverride w:ilvl="6"/>
-    <w:lvlOverride w:ilvl="7"/>
-    <w:lvlOverride w:ilvl="8"/>
   </w:num>
   <w:num w:numId="19">
     <w:abstractNumId w:val="11"/>
-    <w:lvlOverride w:ilvl="0"/>
-    <w:lvlOverride w:ilvl="1"/>
-    <w:lvlOverride w:ilvl="2"/>
-    <w:lvlOverride w:ilvl="3"/>
-    <w:lvlOverride w:ilvl="4"/>
-    <w:lvlOverride w:ilvl="5"/>
-    <w:lvlOverride w:ilvl="6"/>
-    <w:lvlOverride w:ilvl="7"/>
-    <w:lvlOverride w:ilvl="8"/>
   </w:num>
   <w:num w:numId="20">
     <w:abstractNumId w:val="1"/>
-    <w:lvlOverride w:ilvl="0"/>
-    <w:lvlOverride w:ilvl="1"/>
-    <w:lvlOverride w:ilvl="2"/>
-    <w:lvlOverride w:ilvl="3"/>
-    <w:lvlOverride w:ilvl="4"/>
-    <w:lvlOverride w:ilvl="5"/>
-    <w:lvlOverride w:ilvl="6"/>
-    <w:lvlOverride w:ilvl="7"/>
-    <w:lvlOverride w:ilvl="8"/>
   </w:num>
   <w:num w:numId="21">
     <w:abstractNumId w:val="18"/>
-    <w:lvlOverride w:ilvl="0"/>
-    <w:lvlOverride w:ilvl="1"/>
-    <w:lvlOverride w:ilvl="2"/>
-    <w:lvlOverride w:ilvl="3"/>
-    <w:lvlOverride w:ilvl="4"/>
-    <w:lvlOverride w:ilvl="5"/>
-    <w:lvlOverride w:ilvl="6"/>
-    <w:lvlOverride w:ilvl="7"/>
-    <w:lvlOverride w:ilvl="8"/>
   </w:num>
 </w:numbering>
 </file>
 
 <file path=word/styles.xml><?xml version="1.0" encoding="utf-8"?>
-<w:styles xmlns:mc="http://schemas.openxmlformats.org/markup-compatibility/2006" xmlns:r="http://schemas.openxmlformats.org/officeDocument/2006/relationships" xmlns:w="http://schemas.openxmlformats.org/wordprocessingml/2006/main" xmlns:w14="http://schemas.microsoft.com/office/word/2010/wordml" xmlns:w15="http://schemas.microsoft.com/office/word/2012/wordml" xmlns:w16se="http://schemas.microsoft.com/office/word/2015/wordml/symex" mc:Ignorable="w14 w15 w16se">
+<w:styles xmlns:mc="http://schemas.openxmlformats.org/markup-compatibility/2006" xmlns:r="http://schemas.openxmlformats.org/officeDocument/2006/relationships" xmlns:w="http://schemas.openxmlformats.org/wordprocessingml/2006/main" xmlns:w14="http://schemas.microsoft.com/office/word/2010/wordml" xmlns:w15="http://schemas.microsoft.com/office/word/2012/wordml" mc:Ignorable="w14 w15">
   <w:docDefaults>
     <w:rPrDefault>
       <w:rPr>
@@ -14517,7 +14295,7 @@
     </w:rPrDefault>
     <w:pPrDefault/>
   </w:docDefaults>
-  <w:latentStyles w:defLockedState="0" w:defUIPriority="99" w:defSemiHidden="0" w:defUnhideWhenUsed="0" w:defQFormat="0" w:count="374">
+  <w:latentStyles w:defLockedState="0" w:defUIPriority="99" w:defSemiHidden="0" w:defUnhideWhenUsed="0" w:defQFormat="0" w:count="380">
     <w:lsdException w:name="Normal" w:uiPriority="0" w:qFormat="1"/>
     <w:lsdException w:name="heading 1" w:uiPriority="9" w:qFormat="1"/>
     <w:lsdException w:name="heading 2" w:semiHidden="1" w:uiPriority="9" w:unhideWhenUsed="1" w:qFormat="1"/>
@@ -14897,6 +14675,7 @@
   <w:style w:type="character" w:default="1" w:styleId="DefaultParagraphFont">
     <w:name w:val="Default Paragraph Font"/>
     <w:uiPriority w:val="1"/>
+    <w:semiHidden/>
     <w:unhideWhenUsed/>
   </w:style>
   <w:style w:type="table" w:default="1" w:styleId="TableNormal">
@@ -15000,7 +14779,7 @@
     <w:tblPr>
       <w:tblStyleRowBandSize w:val="1"/>
       <w:tblStyleColBandSize w:val="1"/>
-      <w:tblInd w:w="0" w:type="nil"/>
+      <w:tblInd w:w="0" w:type="dxa"/>
       <w:tblBorders>
         <w:top w:val="single" w:sz="4" w:space="0" w:color="BFBFBF" w:themeColor="background1" w:themeShade="BF"/>
         <w:left w:val="single" w:sz="4" w:space="0" w:color="BFBFBF" w:themeColor="background1" w:themeShade="BF"/>
@@ -15009,6 +14788,12 @@
         <w:insideH w:val="single" w:sz="4" w:space="0" w:color="BFBFBF" w:themeColor="background1" w:themeShade="BF"/>
         <w:insideV w:val="single" w:sz="4" w:space="0" w:color="BFBFBF" w:themeColor="background1" w:themeShade="BF"/>
       </w:tblBorders>
+      <w:tblCellMar>
+        <w:top w:w="0" w:type="dxa"/>
+        <w:left w:w="108" w:type="dxa"/>
+        <w:bottom w:w="0" w:type="dxa"/>
+        <w:right w:w="108" w:type="dxa"/>
+      </w:tblCellMar>
     </w:tblPr>
     <w:tblStylePr w:type="firstRow">
       <w:rPr>
@@ -15095,7 +14880,7 @@
     <w:tblPr>
       <w:tblStyleRowBandSize w:val="1"/>
       <w:tblStyleColBandSize w:val="1"/>
-      <w:tblInd w:w="0" w:type="nil"/>
+      <w:tblInd w:w="0" w:type="dxa"/>
       <w:tblBorders>
         <w:top w:val="single" w:sz="4" w:space="0" w:color="BFBFBF"/>
         <w:left w:val="single" w:sz="4" w:space="0" w:color="BFBFBF"/>
@@ -15104,6 +14889,12 @@
         <w:insideH w:val="single" w:sz="4" w:space="0" w:color="BFBFBF"/>
         <w:insideV w:val="single" w:sz="4" w:space="0" w:color="BFBFBF"/>
       </w:tblBorders>
+      <w:tblCellMar>
+        <w:top w:w="0" w:type="dxa"/>
+        <w:left w:w="108" w:type="dxa"/>
+        <w:bottom w:w="0" w:type="dxa"/>
+        <w:right w:w="108" w:type="dxa"/>
+      </w:tblCellMar>
     </w:tblPr>
     <w:tblStylePr w:type="firstRow">
       <w:rPr>

</xml_diff>